<commit_message>
Test Uart avec chaine de caractères
</commit_message>
<xml_diff>
--- a/Doc/Cahier des charges.docx
+++ b/Doc/Cahier des charges.docx
@@ -1,6 +1,6 @@
 
 <file path=word/document.xml><?xml version="1.0" encoding="utf-8"?>
-<w:document xmlns:wpc="http://schemas.microsoft.com/office/word/2010/wordprocessingCanvas" xmlns:mc="http://schemas.openxmlformats.org/markup-compatibility/2006" xmlns:o="urn:schemas-microsoft-com:office:office" xmlns:r="http://schemas.openxmlformats.org/officeDocument/2006/relationships" xmlns:m="http://schemas.openxmlformats.org/officeDocument/2006/math" xmlns:v="urn:schemas-microsoft-com:vml" xmlns:wp14="http://schemas.microsoft.com/office/word/2010/wordprocessingDrawing" xmlns:wp="http://schemas.openxmlformats.org/drawingml/2006/wordprocessingDrawing" xmlns:w10="urn:schemas-microsoft-com:office:word" xmlns:w="http://schemas.openxmlformats.org/wordprocessingml/2006/main" xmlns:w14="http://schemas.microsoft.com/office/word/2010/wordml" xmlns:wpg="http://schemas.microsoft.com/office/word/2010/wordprocessingGroup" xmlns:wpi="http://schemas.microsoft.com/office/word/2010/wordprocessingInk" xmlns:wne="http://schemas.microsoft.com/office/word/2006/wordml" xmlns:wps="http://schemas.microsoft.com/office/word/2010/wordprocessingShape" mc:Ignorable="w14 wp14">
+<w:document xmlns:wpc="http://schemas.microsoft.com/office/word/2010/wordprocessingCanvas" xmlns:mo="http://schemas.microsoft.com/office/mac/office/2008/main" xmlns:mc="http://schemas.openxmlformats.org/markup-compatibility/2006" xmlns:mv="urn:schemas-microsoft-com:mac:vml" xmlns:o="urn:schemas-microsoft-com:office:office" xmlns:r="http://schemas.openxmlformats.org/officeDocument/2006/relationships" xmlns:m="http://schemas.openxmlformats.org/officeDocument/2006/math" xmlns:v="urn:schemas-microsoft-com:vml" xmlns:wp14="http://schemas.microsoft.com/office/word/2010/wordprocessingDrawing" xmlns:wp="http://schemas.openxmlformats.org/drawingml/2006/wordprocessingDrawing" xmlns:w10="urn:schemas-microsoft-com:office:word" xmlns:w="http://schemas.openxmlformats.org/wordprocessingml/2006/main" xmlns:w14="http://schemas.microsoft.com/office/word/2010/wordml" xmlns:wpg="http://schemas.microsoft.com/office/word/2010/wordprocessingGroup" xmlns:wpi="http://schemas.microsoft.com/office/word/2010/wordprocessingInk" xmlns:wne="http://schemas.microsoft.com/office/word/2006/wordml" xmlns:wps="http://schemas.microsoft.com/office/word/2010/wordprocessingShape" mc:Ignorable="w14 wp14">
   <w:body>
     <w:p>
       <w:pPr>
@@ -69,7 +69,7 @@
     </w:p>
     <w:tbl>
       <w:tblPr>
-        <w:tblStyle w:val="Grilledutableau"/>
+        <w:tblStyle w:val="Grille"/>
         <w:tblpPr w:leftFromText="141" w:rightFromText="141" w:vertAnchor="text" w:horzAnchor="page" w:tblpXSpec="center" w:tblpY="21"/>
         <w:tblW w:w="0" w:type="auto"/>
         <w:tblLook w:val="04A0" w:firstRow="1" w:lastRow="0" w:firstColumn="1" w:lastColumn="0" w:noHBand="0" w:noVBand="1"/>
@@ -189,18 +189,8 @@
                 <w:sz w:val="24"/>
                 <w:szCs w:val="24"/>
               </w:rPr>
-              <w:t xml:space="preserve">Communication </w:t>
+              <w:t>Communication Zygbee</w:t>
             </w:r>
-            <w:proofErr w:type="spellStart"/>
-            <w:r>
-              <w:rPr>
-                <w:rFonts w:ascii="Arial" w:hAnsi="Arial" w:cs="Arial"/>
-                <w:sz w:val="24"/>
-                <w:szCs w:val="24"/>
-              </w:rPr>
-              <w:t>Zygbee</w:t>
-            </w:r>
-            <w:proofErr w:type="spellEnd"/>
           </w:p>
         </w:tc>
         <w:tc>
@@ -471,8 +461,6 @@
               </w:rPr>
               <w:t>Total</w:t>
             </w:r>
-            <w:bookmarkStart w:id="0" w:name="_GoBack"/>
-            <w:bookmarkEnd w:id="0"/>
           </w:p>
         </w:tc>
         <w:tc>
@@ -532,6 +520,8 @@
           <w:szCs w:val="24"/>
         </w:rPr>
       </w:pPr>
+      <w:bookmarkStart w:id="0" w:name="_GoBack"/>
+      <w:bookmarkEnd w:id="0"/>
     </w:p>
     <w:p>
       <w:pPr>
@@ -567,14 +557,623 @@
     </w:p>
     <w:p>
       <w:r>
+        <mc:AlternateContent>
+          <mc:Choice Requires="wps">
+            <w:drawing>
+              <wp:anchor distT="0" distB="0" distL="114300" distR="114300" simplePos="0" relativeHeight="251693056" behindDoc="0" locked="0" layoutInCell="1" allowOverlap="1" wp14:anchorId="6EC959C9" wp14:editId="3D8677D2">
+                <wp:simplePos x="0" y="0"/>
+                <wp:positionH relativeFrom="column">
+                  <wp:posOffset>1499870</wp:posOffset>
+                </wp:positionH>
+                <wp:positionV relativeFrom="paragraph">
+                  <wp:posOffset>1319530</wp:posOffset>
+                </wp:positionV>
+                <wp:extent cx="425450" cy="228600"/>
+                <wp:effectExtent l="0" t="0" r="31750" b="25400"/>
+                <wp:wrapNone/>
+                <wp:docPr id="21" name="Zone de texte 21"/>
+                <wp:cNvGraphicFramePr/>
+                <a:graphic xmlns:a="http://schemas.openxmlformats.org/drawingml/2006/main">
+                  <a:graphicData uri="http://schemas.microsoft.com/office/word/2010/wordprocessingShape">
+                    <wps:wsp>
+                      <wps:cNvSpPr txBox="1"/>
+                      <wps:spPr>
+                        <a:xfrm>
+                          <a:off x="0" y="0"/>
+                          <a:ext cx="425450" cy="228600"/>
+                        </a:xfrm>
+                        <a:prstGeom prst="rect">
+                          <a:avLst/>
+                        </a:prstGeom>
+                        <a:solidFill>
+                          <a:schemeClr val="bg1"/>
+                        </a:solidFill>
+                        <a:ln w="6350">
+                          <a:solidFill>
+                            <a:schemeClr val="bg1"/>
+                          </a:solidFill>
+                        </a:ln>
+                        <a:effectLst/>
+                      </wps:spPr>
+                      <wps:style>
+                        <a:lnRef idx="0">
+                          <a:schemeClr val="accent1"/>
+                        </a:lnRef>
+                        <a:fillRef idx="0">
+                          <a:schemeClr val="accent1"/>
+                        </a:fillRef>
+                        <a:effectRef idx="0">
+                          <a:schemeClr val="accent1"/>
+                        </a:effectRef>
+                        <a:fontRef idx="minor">
+                          <a:schemeClr val="dk1"/>
+                        </a:fontRef>
+                      </wps:style>
+                      <wps:txbx>
+                        <w:txbxContent>
+                          <w:p>
+                            <w:r>
+                              <w:t>uart</w:t>
+                            </w:r>
+                          </w:p>
+                        </w:txbxContent>
+                      </wps:txbx>
+                      <wps:bodyPr rot="0" spcFirstLastPara="0" vertOverflow="overflow" horzOverflow="overflow" vert="horz" wrap="none" lIns="91440" tIns="45720" rIns="91440" bIns="45720" numCol="1" spcCol="0" rtlCol="0" fromWordArt="0" anchor="t" anchorCtr="0" forceAA="0" compatLnSpc="1">
+                        <a:prstTxWarp prst="textNoShape">
+                          <a:avLst/>
+                        </a:prstTxWarp>
+                        <a:noAutofit/>
+                      </wps:bodyPr>
+                    </wps:wsp>
+                  </a:graphicData>
+                </a:graphic>
+                <wp14:sizeRelV relativeFrom="margin">
+                  <wp14:pctHeight>0</wp14:pctHeight>
+                </wp14:sizeRelV>
+              </wp:anchor>
+            </w:drawing>
+          </mc:Choice>
+          <mc:Fallback>
+            <w:pict>
+              <v:shapetype id="_x0000_t202" coordsize="21600,21600" o:spt="202" path="m0,0l0,21600,21600,21600,21600,0xe">
+                <v:stroke joinstyle="miter"/>
+                <v:path gradientshapeok="t" o:connecttype="rect"/>
+              </v:shapetype>
+              <v:shape id="Zone de texte 21" o:spid="_x0000_s1026" type="#_x0000_t202" style="position:absolute;margin-left:118.1pt;margin-top:103.9pt;width:33.5pt;height:18pt;z-index:251693056;visibility:visible;mso-wrap-style:none;mso-height-percent:0;mso-wrap-distance-left:9pt;mso-wrap-distance-top:0;mso-wrap-distance-right:9pt;mso-wrap-distance-bottom:0;mso-position-horizontal:absolute;mso-position-horizontal-relative:text;mso-position-vertical:absolute;mso-position-vertical-relative:text;mso-height-percent:0;mso-height-relative:margin;v-text-anchor:top" o:gfxdata="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" fillcolor="white [3212]" strokecolor="white [3212]" strokeweight=".5pt">
+                <v:textbox>
+                  <w:txbxContent>
+                    <w:p>
+                      <w:r>
+                        <w:t>uart</w:t>
+                      </w:r>
+                    </w:p>
+                  </w:txbxContent>
+                </v:textbox>
+              </v:shape>
+            </w:pict>
+          </mc:Fallback>
+        </mc:AlternateContent>
+      </w:r>
+      <w:r>
+        <mc:AlternateContent>
+          <mc:Choice Requires="wps">
+            <w:drawing>
+              <wp:anchor distT="0" distB="0" distL="114300" distR="114300" simplePos="0" relativeHeight="251692032" behindDoc="0" locked="0" layoutInCell="1" allowOverlap="1" wp14:anchorId="6AAF7A3E" wp14:editId="68F19D40">
+                <wp:simplePos x="0" y="0"/>
+                <wp:positionH relativeFrom="column">
+                  <wp:posOffset>1381125</wp:posOffset>
+                </wp:positionH>
+                <wp:positionV relativeFrom="paragraph">
+                  <wp:posOffset>1299845</wp:posOffset>
+                </wp:positionV>
+                <wp:extent cx="561975" cy="314325"/>
+                <wp:effectExtent l="0" t="0" r="22225" b="15875"/>
+                <wp:wrapNone/>
+                <wp:docPr id="17" name="Rectangle 17"/>
+                <wp:cNvGraphicFramePr/>
+                <a:graphic xmlns:a="http://schemas.openxmlformats.org/drawingml/2006/main">
+                  <a:graphicData uri="http://schemas.microsoft.com/office/word/2010/wordprocessingShape">
+                    <wps:wsp>
+                      <wps:cNvSpPr/>
+                      <wps:spPr>
+                        <a:xfrm>
+                          <a:off x="0" y="0"/>
+                          <a:ext cx="561975" cy="314325"/>
+                        </a:xfrm>
+                        <a:prstGeom prst="rect">
+                          <a:avLst/>
+                        </a:prstGeom>
+                        <a:solidFill>
+                          <a:schemeClr val="bg1"/>
+                        </a:solidFill>
+                      </wps:spPr>
+                      <wps:style>
+                        <a:lnRef idx="2">
+                          <a:schemeClr val="accent1">
+                            <a:shade val="50000"/>
+                          </a:schemeClr>
+                        </a:lnRef>
+                        <a:fillRef idx="1">
+                          <a:schemeClr val="accent1"/>
+                        </a:fillRef>
+                        <a:effectRef idx="0">
+                          <a:schemeClr val="accent1"/>
+                        </a:effectRef>
+                        <a:fontRef idx="minor">
+                          <a:schemeClr val="lt1"/>
+                        </a:fontRef>
+                      </wps:style>
+                      <wps:bodyPr rot="0" spcFirstLastPara="0" vertOverflow="overflow" horzOverflow="overflow" vert="horz" wrap="square" lIns="91440" tIns="45720" rIns="91440" bIns="45720" numCol="1" spcCol="0" rtlCol="0" fromWordArt="0" anchor="ctr" anchorCtr="0" forceAA="0" compatLnSpc="1">
+                        <a:prstTxWarp prst="textNoShape">
+                          <a:avLst/>
+                        </a:prstTxWarp>
+                        <a:noAutofit/>
+                      </wps:bodyPr>
+                    </wps:wsp>
+                  </a:graphicData>
+                </a:graphic>
+                <wp14:sizeRelV relativeFrom="margin">
+                  <wp14:pctHeight>0</wp14:pctHeight>
+                </wp14:sizeRelV>
+              </wp:anchor>
+            </w:drawing>
+          </mc:Choice>
+          <mc:Fallback>
+            <w:pict>
+              <v:rect id="Rectangle 17" o:spid="_x0000_s1026" style="position:absolute;margin-left:108.75pt;margin-top:102.35pt;width:44.25pt;height:24.75pt;z-index:251692032;visibility:visible;mso-wrap-style:square;mso-height-percent:0;mso-wrap-distance-left:9pt;mso-wrap-distance-top:0;mso-wrap-distance-right:9pt;mso-wrap-distance-bottom:0;mso-position-horizontal:absolute;mso-position-horizontal-relative:text;mso-position-vertical:absolute;mso-position-vertical-relative:text;mso-height-percent:0;mso-height-relative:margin;v-text-anchor:middle" o:gfxdata="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" fillcolor="white [3212]" strokecolor="#243f60 [1604]" strokeweight="2pt"/>
+            </w:pict>
+          </mc:Fallback>
+        </mc:AlternateContent>
+      </w:r>
+      <w:r>
         <w:rPr>
           <w:noProof/>
-          <w:lang w:eastAsia="fr-CH"/>
+          <w:lang w:val="fr-FR" w:eastAsia="fr-FR"/>
         </w:rPr>
         <mc:AlternateContent>
           <mc:Choice Requires="wps">
             <w:drawing>
-              <wp:anchor distT="0" distB="0" distL="114300" distR="114300" simplePos="0" relativeHeight="251689984" behindDoc="0" locked="0" layoutInCell="1" allowOverlap="1" wp14:anchorId="55C81D8F" wp14:editId="7922E816">
+              <wp:anchor distT="0" distB="0" distL="114300" distR="114300" simplePos="0" relativeHeight="251663360" behindDoc="0" locked="0" layoutInCell="1" allowOverlap="1" wp14:anchorId="182A7C57" wp14:editId="30F0D226">
+                <wp:simplePos x="0" y="0"/>
+                <wp:positionH relativeFrom="column">
+                  <wp:posOffset>3314700</wp:posOffset>
+                </wp:positionH>
+                <wp:positionV relativeFrom="paragraph">
+                  <wp:posOffset>956945</wp:posOffset>
+                </wp:positionV>
+                <wp:extent cx="972820" cy="295275"/>
+                <wp:effectExtent l="0" t="0" r="17780" b="34925"/>
+                <wp:wrapNone/>
+                <wp:docPr id="4" name="Zone de texte 4"/>
+                <wp:cNvGraphicFramePr/>
+                <a:graphic xmlns:a="http://schemas.openxmlformats.org/drawingml/2006/main">
+                  <a:graphicData uri="http://schemas.microsoft.com/office/word/2010/wordprocessingShape">
+                    <wps:wsp>
+                      <wps:cNvSpPr txBox="1"/>
+                      <wps:spPr>
+                        <a:xfrm>
+                          <a:off x="0" y="0"/>
+                          <a:ext cx="972820" cy="295275"/>
+                        </a:xfrm>
+                        <a:prstGeom prst="rect">
+                          <a:avLst/>
+                        </a:prstGeom>
+                        <a:solidFill>
+                          <a:schemeClr val="lt1"/>
+                        </a:solidFill>
+                        <a:ln w="6350">
+                          <a:solidFill>
+                            <a:schemeClr val="bg1"/>
+                          </a:solidFill>
+                        </a:ln>
+                        <a:effectLst/>
+                      </wps:spPr>
+                      <wps:style>
+                        <a:lnRef idx="0">
+                          <a:schemeClr val="accent1"/>
+                        </a:lnRef>
+                        <a:fillRef idx="0">
+                          <a:schemeClr val="accent1"/>
+                        </a:fillRef>
+                        <a:effectRef idx="0">
+                          <a:schemeClr val="accent1"/>
+                        </a:effectRef>
+                        <a:fontRef idx="minor">
+                          <a:schemeClr val="dk1"/>
+                        </a:fontRef>
+                      </wps:style>
+                      <wps:txbx>
+                        <w:txbxContent>
+                          <w:p>
+                            <w:r>
+                              <w:t>Carte ExtLab2</w:t>
+                            </w:r>
+                          </w:p>
+                        </w:txbxContent>
+                      </wps:txbx>
+                      <wps:bodyPr rot="0" spcFirstLastPara="0" vertOverflow="overflow" horzOverflow="overflow" vert="horz" wrap="none" lIns="91440" tIns="45720" rIns="91440" bIns="45720" numCol="1" spcCol="0" rtlCol="0" fromWordArt="0" anchor="t" anchorCtr="0" forceAA="0" compatLnSpc="1">
+                        <a:prstTxWarp prst="textNoShape">
+                          <a:avLst/>
+                        </a:prstTxWarp>
+                        <a:noAutofit/>
+                      </wps:bodyPr>
+                    </wps:wsp>
+                  </a:graphicData>
+                </a:graphic>
+                <wp14:sizeRelV relativeFrom="margin">
+                  <wp14:pctHeight>0</wp14:pctHeight>
+                </wp14:sizeRelV>
+              </wp:anchor>
+            </w:drawing>
+          </mc:Choice>
+          <mc:Fallback>
+            <w:pict>
+              <v:shape id="Zone de texte 4" o:spid="_x0000_s1027" type="#_x0000_t202" style="position:absolute;margin-left:261pt;margin-top:75.35pt;width:76.6pt;height:23.25pt;z-index:251663360;visibility:visible;mso-wrap-style:none;mso-height-percent:0;mso-wrap-distance-left:9pt;mso-wrap-distance-top:0;mso-wrap-distance-right:9pt;mso-wrap-distance-bottom:0;mso-position-horizontal:absolute;mso-position-horizontal-relative:text;mso-position-vertical:absolute;mso-position-vertical-relative:text;mso-height-percent:0;mso-height-relative:margin;v-text-anchor:top" o:gfxdata="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" fillcolor="white [3201]" strokecolor="white [3212]" strokeweight=".5pt">
+                <v:textbox>
+                  <w:txbxContent>
+                    <w:p>
+                      <w:r>
+                        <w:t>Carte ExtLab2</w:t>
+                      </w:r>
+                    </w:p>
+                  </w:txbxContent>
+                </v:textbox>
+              </v:shape>
+            </w:pict>
+          </mc:Fallback>
+        </mc:AlternateContent>
+      </w:r>
+      <w:r>
+        <w:rPr>
+          <w:noProof/>
+          <w:lang w:val="fr-FR" w:eastAsia="fr-FR"/>
+        </w:rPr>
+        <mc:AlternateContent>
+          <mc:Choice Requires="wps">
+            <w:drawing>
+              <wp:anchor distT="0" distB="0" distL="114300" distR="114300" simplePos="0" relativeHeight="251665408" behindDoc="0" locked="0" layoutInCell="1" allowOverlap="1" wp14:anchorId="21BACCA8" wp14:editId="1649FC23">
+                <wp:simplePos x="0" y="0"/>
+                <wp:positionH relativeFrom="column">
+                  <wp:posOffset>2079625</wp:posOffset>
+                </wp:positionH>
+                <wp:positionV relativeFrom="paragraph">
+                  <wp:posOffset>943610</wp:posOffset>
+                </wp:positionV>
+                <wp:extent cx="567690" cy="285750"/>
+                <wp:effectExtent l="0" t="0" r="16510" b="19050"/>
+                <wp:wrapNone/>
+                <wp:docPr id="6" name="Zone de texte 6"/>
+                <wp:cNvGraphicFramePr/>
+                <a:graphic xmlns:a="http://schemas.openxmlformats.org/drawingml/2006/main">
+                  <a:graphicData uri="http://schemas.microsoft.com/office/word/2010/wordprocessingShape">
+                    <wps:wsp>
+                      <wps:cNvSpPr txBox="1"/>
+                      <wps:spPr>
+                        <a:xfrm>
+                          <a:off x="0" y="0"/>
+                          <a:ext cx="567690" cy="285750"/>
+                        </a:xfrm>
+                        <a:prstGeom prst="rect">
+                          <a:avLst/>
+                        </a:prstGeom>
+                        <a:solidFill>
+                          <a:schemeClr val="lt1"/>
+                        </a:solidFill>
+                        <a:ln w="6350">
+                          <a:solidFill>
+                            <a:schemeClr val="bg1"/>
+                          </a:solidFill>
+                        </a:ln>
+                        <a:effectLst/>
+                      </wps:spPr>
+                      <wps:style>
+                        <a:lnRef idx="0">
+                          <a:schemeClr val="accent1"/>
+                        </a:lnRef>
+                        <a:fillRef idx="0">
+                          <a:schemeClr val="accent1"/>
+                        </a:fillRef>
+                        <a:effectRef idx="0">
+                          <a:schemeClr val="accent1"/>
+                        </a:effectRef>
+                        <a:fontRef idx="minor">
+                          <a:schemeClr val="dk1"/>
+                        </a:fontRef>
+                      </wps:style>
+                      <wps:txbx>
+                        <w:txbxContent>
+                          <w:p>
+                            <w:r>
+                              <w:t>ZigBee</w:t>
+                            </w:r>
+                          </w:p>
+                        </w:txbxContent>
+                      </wps:txbx>
+                      <wps:bodyPr rot="0" spcFirstLastPara="0" vertOverflow="overflow" horzOverflow="overflow" vert="horz" wrap="none" lIns="91440" tIns="45720" rIns="91440" bIns="45720" numCol="1" spcCol="0" rtlCol="0" fromWordArt="0" anchor="t" anchorCtr="0" forceAA="0" compatLnSpc="1">
+                        <a:prstTxWarp prst="textNoShape">
+                          <a:avLst/>
+                        </a:prstTxWarp>
+                        <a:noAutofit/>
+                      </wps:bodyPr>
+                    </wps:wsp>
+                  </a:graphicData>
+                </a:graphic>
+                <wp14:sizeRelV relativeFrom="margin">
+                  <wp14:pctHeight>0</wp14:pctHeight>
+                </wp14:sizeRelV>
+              </wp:anchor>
+            </w:drawing>
+          </mc:Choice>
+          <mc:Fallback>
+            <w:pict>
+              <v:shape id="Zone de texte 6" o:spid="_x0000_s1028" type="#_x0000_t202" style="position:absolute;margin-left:163.75pt;margin-top:74.3pt;width:44.7pt;height:22.5pt;z-index:251665408;visibility:visible;mso-wrap-style:none;mso-height-percent:0;mso-wrap-distance-left:9pt;mso-wrap-distance-top:0;mso-wrap-distance-right:9pt;mso-wrap-distance-bottom:0;mso-position-horizontal:absolute;mso-position-horizontal-relative:text;mso-position-vertical:absolute;mso-position-vertical-relative:text;mso-height-percent:0;mso-height-relative:margin;v-text-anchor:top" o:gfxdata="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" fillcolor="white [3201]" strokecolor="white [3212]" strokeweight=".5pt">
+                <v:textbox>
+                  <w:txbxContent>
+                    <w:p>
+                      <w:r>
+                        <w:t>ZigBee</w:t>
+                      </w:r>
+                    </w:p>
+                  </w:txbxContent>
+                </v:textbox>
+              </v:shape>
+            </w:pict>
+          </mc:Fallback>
+        </mc:AlternateContent>
+      </w:r>
+      <w:r>
+        <w:rPr>
+          <w:noProof/>
+          <w:lang w:val="fr-FR" w:eastAsia="fr-FR"/>
+        </w:rPr>
+        <mc:AlternateContent>
+          <mc:Choice Requires="wps">
+            <w:drawing>
+              <wp:anchor distT="0" distB="0" distL="114300" distR="114300" simplePos="0" relativeHeight="251664384" behindDoc="0" locked="0" layoutInCell="1" allowOverlap="1" wp14:anchorId="2F5A798C" wp14:editId="3CF5B77E">
+                <wp:simplePos x="0" y="0"/>
+                <wp:positionH relativeFrom="column">
+                  <wp:posOffset>2142490</wp:posOffset>
+                </wp:positionH>
+                <wp:positionV relativeFrom="paragraph">
+                  <wp:posOffset>1193165</wp:posOffset>
+                </wp:positionV>
+                <wp:extent cx="504825" cy="590550"/>
+                <wp:effectExtent l="33338" t="0" r="61912" b="0"/>
+                <wp:wrapNone/>
+                <wp:docPr id="5" name="Éclair 5"/>
+                <wp:cNvGraphicFramePr/>
+                <a:graphic xmlns:a="http://schemas.openxmlformats.org/drawingml/2006/main">
+                  <a:graphicData uri="http://schemas.microsoft.com/office/word/2010/wordprocessingShape">
+                    <wps:wsp>
+                      <wps:cNvSpPr/>
+                      <wps:spPr>
+                        <a:xfrm rot="16851133">
+                          <a:off x="0" y="0"/>
+                          <a:ext cx="504825" cy="590550"/>
+                        </a:xfrm>
+                        <a:prstGeom prst="lightningBolt">
+                          <a:avLst/>
+                        </a:prstGeom>
+                      </wps:spPr>
+                      <wps:style>
+                        <a:lnRef idx="2">
+                          <a:schemeClr val="accent6">
+                            <a:shade val="50000"/>
+                          </a:schemeClr>
+                        </a:lnRef>
+                        <a:fillRef idx="1">
+                          <a:schemeClr val="accent6"/>
+                        </a:fillRef>
+                        <a:effectRef idx="0">
+                          <a:schemeClr val="accent6"/>
+                        </a:effectRef>
+                        <a:fontRef idx="minor">
+                          <a:schemeClr val="lt1"/>
+                        </a:fontRef>
+                      </wps:style>
+                      <wps:bodyPr rot="0" spcFirstLastPara="0" vertOverflow="overflow" horzOverflow="overflow" vert="horz" wrap="square" lIns="91440" tIns="45720" rIns="91440" bIns="45720" numCol="1" spcCol="0" rtlCol="0" fromWordArt="0" anchor="ctr" anchorCtr="0" forceAA="0" compatLnSpc="1">
+                        <a:prstTxWarp prst="textNoShape">
+                          <a:avLst/>
+                        </a:prstTxWarp>
+                        <a:noAutofit/>
+                      </wps:bodyPr>
+                    </wps:wsp>
+                  </a:graphicData>
+                </a:graphic>
+                <wp14:sizeRelH relativeFrom="margin">
+                  <wp14:pctWidth>0</wp14:pctWidth>
+                </wp14:sizeRelH>
+                <wp14:sizeRelV relativeFrom="margin">
+                  <wp14:pctHeight>0</wp14:pctHeight>
+                </wp14:sizeRelV>
+              </wp:anchor>
+            </w:drawing>
+          </mc:Choice>
+          <mc:Fallback>
+            <w:pict>
+              <v:shapetype id="_x0000_t73" coordsize="21600,21600" o:spt="73" path="m8472,0l0,3890,7602,8382,5022,9705,12222,13897,10012,14915,21600,21600,14767,12877,16577,12007,11050,6797,12860,6080xe">
+                <v:stroke joinstyle="miter"/>
+                <v:path o:connecttype="custom" o:connectlocs="8472,0;0,3890;5022,9705;10012,14915;21600,21600;16577,12007;12860,6080" o:connectangles="270,270,180,180,90,0,0" textboxrect="8757,7437,13917,14277"/>
+              </v:shapetype>
+              <v:shape id="Éclair 5" o:spid="_x0000_s1026" type="#_x0000_t73" style="position:absolute;margin-left:168.7pt;margin-top:93.95pt;width:39.75pt;height:46.5pt;rotation:-5187029fd;z-index:251664384;visibility:visible;mso-wrap-style:square;mso-width-percent:0;mso-height-percent:0;mso-wrap-distance-left:9pt;mso-wrap-distance-top:0;mso-wrap-distance-right:9pt;mso-wrap-distance-bottom:0;mso-position-horizontal:absolute;mso-position-horizontal-relative:text;mso-position-vertical:absolute;mso-position-vertical-relative:text;mso-width-percent:0;mso-height-percent:0;mso-width-relative:margin;mso-height-relative:margin;v-text-anchor:middle" o:gfxdata="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" fillcolor="#f79646 [3209]" strokecolor="#974706 [1609]" strokeweight="2pt"/>
+            </w:pict>
+          </mc:Fallback>
+        </mc:AlternateContent>
+      </w:r>
+      <w:r>
+        <mc:AlternateContent>
+          <mc:Choice Requires="wps">
+            <w:drawing>
+              <wp:anchor distT="0" distB="0" distL="114300" distR="114300" simplePos="0" relativeHeight="251696128" behindDoc="0" locked="0" layoutInCell="1" allowOverlap="1" wp14:anchorId="398D2920" wp14:editId="776F8DFC">
+                <wp:simplePos x="0" y="0"/>
+                <wp:positionH relativeFrom="column">
+                  <wp:posOffset>2971800</wp:posOffset>
+                </wp:positionH>
+                <wp:positionV relativeFrom="paragraph">
+                  <wp:posOffset>1299845</wp:posOffset>
+                </wp:positionV>
+                <wp:extent cx="425450" cy="228600"/>
+                <wp:effectExtent l="0" t="0" r="31750" b="25400"/>
+                <wp:wrapNone/>
+                <wp:docPr id="24" name="Zone de texte 24"/>
+                <wp:cNvGraphicFramePr/>
+                <a:graphic xmlns:a="http://schemas.openxmlformats.org/drawingml/2006/main">
+                  <a:graphicData uri="http://schemas.microsoft.com/office/word/2010/wordprocessingShape">
+                    <wps:wsp>
+                      <wps:cNvSpPr txBox="1"/>
+                      <wps:spPr>
+                        <a:xfrm>
+                          <a:off x="0" y="0"/>
+                          <a:ext cx="425450" cy="228600"/>
+                        </a:xfrm>
+                        <a:prstGeom prst="rect">
+                          <a:avLst/>
+                        </a:prstGeom>
+                        <a:solidFill>
+                          <a:schemeClr val="bg1"/>
+                        </a:solidFill>
+                        <a:ln w="6350">
+                          <a:solidFill>
+                            <a:schemeClr val="bg1"/>
+                          </a:solidFill>
+                        </a:ln>
+                        <a:effectLst/>
+                      </wps:spPr>
+                      <wps:style>
+                        <a:lnRef idx="0">
+                          <a:schemeClr val="accent1"/>
+                        </a:lnRef>
+                        <a:fillRef idx="0">
+                          <a:schemeClr val="accent1"/>
+                        </a:fillRef>
+                        <a:effectRef idx="0">
+                          <a:schemeClr val="accent1"/>
+                        </a:effectRef>
+                        <a:fontRef idx="minor">
+                          <a:schemeClr val="dk1"/>
+                        </a:fontRef>
+                      </wps:style>
+                      <wps:txbx>
+                        <w:txbxContent>
+                          <w:p>
+                            <w:r>
+                              <w:t>uart</w:t>
+                            </w:r>
+                          </w:p>
+                        </w:txbxContent>
+                      </wps:txbx>
+                      <wps:bodyPr rot="0" spcFirstLastPara="0" vertOverflow="overflow" horzOverflow="overflow" vert="horz" wrap="none" lIns="91440" tIns="45720" rIns="91440" bIns="45720" numCol="1" spcCol="0" rtlCol="0" fromWordArt="0" anchor="t" anchorCtr="0" forceAA="0" compatLnSpc="1">
+                        <a:prstTxWarp prst="textNoShape">
+                          <a:avLst/>
+                        </a:prstTxWarp>
+                        <a:noAutofit/>
+                      </wps:bodyPr>
+                    </wps:wsp>
+                  </a:graphicData>
+                </a:graphic>
+                <wp14:sizeRelV relativeFrom="margin">
+                  <wp14:pctHeight>0</wp14:pctHeight>
+                </wp14:sizeRelV>
+              </wp:anchor>
+            </w:drawing>
+          </mc:Choice>
+          <mc:Fallback>
+            <w:pict>
+              <v:shape id="Zone de texte 24" o:spid="_x0000_s1029" type="#_x0000_t202" style="position:absolute;margin-left:234pt;margin-top:102.35pt;width:33.5pt;height:18pt;z-index:251696128;visibility:visible;mso-wrap-style:none;mso-height-percent:0;mso-wrap-distance-left:9pt;mso-wrap-distance-top:0;mso-wrap-distance-right:9pt;mso-wrap-distance-bottom:0;mso-position-horizontal:absolute;mso-position-horizontal-relative:text;mso-position-vertical:absolute;mso-position-vertical-relative:text;mso-height-percent:0;mso-height-relative:margin;v-text-anchor:top" o:gfxdata="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" fillcolor="white [3212]" strokecolor="white [3212]" strokeweight=".5pt">
+                <v:textbox>
+                  <w:txbxContent>
+                    <w:p>
+                      <w:r>
+                        <w:t>uart</w:t>
+                      </w:r>
+                    </w:p>
+                  </w:txbxContent>
+                </v:textbox>
+              </v:shape>
+            </w:pict>
+          </mc:Fallback>
+        </mc:AlternateContent>
+      </w:r>
+      <w:r>
+        <mc:AlternateContent>
+          <mc:Choice Requires="wps">
+            <w:drawing>
+              <wp:anchor distT="0" distB="0" distL="114300" distR="114300" simplePos="0" relativeHeight="251695104" behindDoc="0" locked="0" layoutInCell="1" allowOverlap="1" wp14:anchorId="0DA6E2D4" wp14:editId="5658903E">
+                <wp:simplePos x="0" y="0"/>
+                <wp:positionH relativeFrom="column">
+                  <wp:posOffset>2853055</wp:posOffset>
+                </wp:positionH>
+                <wp:positionV relativeFrom="paragraph">
+                  <wp:posOffset>1280160</wp:posOffset>
+                </wp:positionV>
+                <wp:extent cx="561975" cy="314325"/>
+                <wp:effectExtent l="0" t="0" r="22225" b="15875"/>
+                <wp:wrapNone/>
+                <wp:docPr id="23" name="Rectangle 23"/>
+                <wp:cNvGraphicFramePr/>
+                <a:graphic xmlns:a="http://schemas.openxmlformats.org/drawingml/2006/main">
+                  <a:graphicData uri="http://schemas.microsoft.com/office/word/2010/wordprocessingShape">
+                    <wps:wsp>
+                      <wps:cNvSpPr/>
+                      <wps:spPr>
+                        <a:xfrm>
+                          <a:off x="0" y="0"/>
+                          <a:ext cx="561975" cy="314325"/>
+                        </a:xfrm>
+                        <a:prstGeom prst="rect">
+                          <a:avLst/>
+                        </a:prstGeom>
+                        <a:solidFill>
+                          <a:schemeClr val="bg1"/>
+                        </a:solidFill>
+                      </wps:spPr>
+                      <wps:style>
+                        <a:lnRef idx="2">
+                          <a:schemeClr val="accent1">
+                            <a:shade val="50000"/>
+                          </a:schemeClr>
+                        </a:lnRef>
+                        <a:fillRef idx="1">
+                          <a:schemeClr val="accent1"/>
+                        </a:fillRef>
+                        <a:effectRef idx="0">
+                          <a:schemeClr val="accent1"/>
+                        </a:effectRef>
+                        <a:fontRef idx="minor">
+                          <a:schemeClr val="lt1"/>
+                        </a:fontRef>
+                      </wps:style>
+                      <wps:bodyPr rot="0" spcFirstLastPara="0" vertOverflow="overflow" horzOverflow="overflow" vert="horz" wrap="square" lIns="91440" tIns="45720" rIns="91440" bIns="45720" numCol="1" spcCol="0" rtlCol="0" fromWordArt="0" anchor="ctr" anchorCtr="0" forceAA="0" compatLnSpc="1">
+                        <a:prstTxWarp prst="textNoShape">
+                          <a:avLst/>
+                        </a:prstTxWarp>
+                        <a:noAutofit/>
+                      </wps:bodyPr>
+                    </wps:wsp>
+                  </a:graphicData>
+                </a:graphic>
+                <wp14:sizeRelV relativeFrom="margin">
+                  <wp14:pctHeight>0</wp14:pctHeight>
+                </wp14:sizeRelV>
+              </wp:anchor>
+            </w:drawing>
+          </mc:Choice>
+          <mc:Fallback>
+            <w:pict>
+              <v:rect id="Rectangle 23" o:spid="_x0000_s1026" style="position:absolute;margin-left:224.65pt;margin-top:100.8pt;width:44.25pt;height:24.75pt;z-index:251695104;visibility:visible;mso-wrap-style:square;mso-height-percent:0;mso-wrap-distance-left:9pt;mso-wrap-distance-top:0;mso-wrap-distance-right:9pt;mso-wrap-distance-bottom:0;mso-position-horizontal:absolute;mso-position-horizontal-relative:text;mso-position-vertical:absolute;mso-position-vertical-relative:text;mso-height-percent:0;mso-height-relative:margin;v-text-anchor:middle" o:gfxdata="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" fillcolor="white [3212]" strokecolor="#243f60 [1604]" strokeweight="2pt"/>
+            </w:pict>
+          </mc:Fallback>
+        </mc:AlternateContent>
+      </w:r>
+      <w:r>
+        <w:rPr>
+          <w:noProof/>
+          <w:lang w:val="fr-FR" w:eastAsia="fr-FR"/>
+        </w:rPr>
+        <mc:AlternateContent>
+          <mc:Choice Requires="wps">
+            <w:drawing>
+              <wp:anchor distT="0" distB="0" distL="114300" distR="114300" simplePos="0" relativeHeight="251689984" behindDoc="0" locked="0" layoutInCell="1" allowOverlap="1" wp14:anchorId="1EA28154" wp14:editId="5B482F15">
                 <wp:simplePos x="0" y="0"/>
                 <wp:positionH relativeFrom="column">
                   <wp:posOffset>3224530</wp:posOffset>
@@ -582,7 +1181,7 @@
                 <wp:positionV relativeFrom="paragraph">
                   <wp:posOffset>2770505</wp:posOffset>
                 </wp:positionV>
-                <wp:extent cx="914400" cy="247650"/>
+                <wp:extent cx="1105535" cy="247650"/>
                 <wp:effectExtent l="0" t="0" r="18415" b="19050"/>
                 <wp:wrapNone/>
                 <wp:docPr id="22" name="Zone de texte 22"/>
@@ -594,7 +1193,7 @@
                       <wps:spPr>
                         <a:xfrm>
                           <a:off x="0" y="0"/>
-                          <a:ext cx="914400" cy="247650"/>
+                          <a:ext cx="1105535" cy="247650"/>
                         </a:xfrm>
                         <a:prstGeom prst="rect">
                           <a:avLst/>
@@ -669,10 +1268,14 @@
         </mc:AlternateContent>
       </w:r>
       <w:r>
+        <w:rPr>
+          <w:noProof/>
+          <w:lang w:val="fr-FR" w:eastAsia="fr-FR"/>
+        </w:rPr>
         <mc:AlternateContent>
           <mc:Choice Requires="wps">
             <w:drawing>
-              <wp:anchor distT="0" distB="0" distL="114300" distR="114300" simplePos="0" relativeHeight="251687936" behindDoc="0" locked="0" layoutInCell="1" allowOverlap="1" wp14:anchorId="4B2E9ED5" wp14:editId="5690418C">
+              <wp:anchor distT="0" distB="0" distL="114300" distR="114300" simplePos="0" relativeHeight="251687936" behindDoc="0" locked="0" layoutInCell="1" allowOverlap="1" wp14:anchorId="7B4321FA" wp14:editId="597B5C7E">
                 <wp:simplePos x="0" y="0"/>
                 <wp:positionH relativeFrom="column">
                   <wp:posOffset>3081655</wp:posOffset>
@@ -750,12 +1353,12 @@
       <w:r>
         <w:rPr>
           <w:noProof/>
-          <w:lang w:eastAsia="fr-CH"/>
+          <w:lang w:val="fr-FR" w:eastAsia="fr-FR"/>
         </w:rPr>
         <mc:AlternateContent>
           <mc:Choice Requires="wps">
             <w:drawing>
-              <wp:anchor distT="0" distB="0" distL="114300" distR="114300" simplePos="0" relativeHeight="251685888" behindDoc="0" locked="0" layoutInCell="1" allowOverlap="1" wp14:anchorId="772F6E79" wp14:editId="71AE1742">
+              <wp:anchor distT="0" distB="0" distL="114300" distR="114300" simplePos="0" relativeHeight="251685888" behindDoc="0" locked="0" layoutInCell="1" allowOverlap="1" wp14:anchorId="6C984488" wp14:editId="288A11CA">
                 <wp:simplePos x="0" y="0"/>
                 <wp:positionH relativeFrom="column">
                   <wp:posOffset>3852545</wp:posOffset>
@@ -763,7 +1366,7 @@
                 <wp:positionV relativeFrom="paragraph">
                   <wp:posOffset>2322830</wp:posOffset>
                 </wp:positionV>
-                <wp:extent cx="914400" cy="228600"/>
+                <wp:extent cx="670560" cy="228600"/>
                 <wp:effectExtent l="0" t="0" r="22225" b="19050"/>
                 <wp:wrapNone/>
                 <wp:docPr id="19" name="Zone de texte 19"/>
@@ -775,7 +1378,7 @@
                       <wps:spPr>
                         <a:xfrm>
                           <a:off x="0" y="0"/>
-                          <a:ext cx="914400" cy="228600"/>
+                          <a:ext cx="670560" cy="228600"/>
                         </a:xfrm>
                         <a:prstGeom prst="rect">
                           <a:avLst/>
@@ -848,12 +1451,12 @@
       <w:r>
         <w:rPr>
           <w:noProof/>
-          <w:lang w:eastAsia="fr-CH"/>
+          <w:lang w:val="fr-FR" w:eastAsia="fr-FR"/>
         </w:rPr>
         <mc:AlternateContent>
           <mc:Choice Requires="wps">
             <w:drawing>
-              <wp:anchor distT="0" distB="0" distL="114300" distR="114300" simplePos="0" relativeHeight="251683840" behindDoc="0" locked="0" layoutInCell="1" allowOverlap="1" wp14:anchorId="3EBF3032" wp14:editId="47A8B353">
+              <wp:anchor distT="0" distB="0" distL="114300" distR="114300" simplePos="0" relativeHeight="251683840" behindDoc="0" locked="0" layoutInCell="1" allowOverlap="1" wp14:anchorId="53D939F0" wp14:editId="4F9097EF">
                 <wp:simplePos x="0" y="0"/>
                 <wp:positionH relativeFrom="column">
                   <wp:posOffset>3748405</wp:posOffset>
@@ -915,12 +1518,12 @@
       <w:r>
         <w:rPr>
           <w:noProof/>
-          <w:lang w:eastAsia="fr-CH"/>
+          <w:lang w:val="fr-FR" w:eastAsia="fr-FR"/>
         </w:rPr>
         <mc:AlternateContent>
           <mc:Choice Requires="wps">
             <w:drawing>
-              <wp:anchor distT="0" distB="0" distL="114300" distR="114300" simplePos="0" relativeHeight="251667456" behindDoc="0" locked="0" layoutInCell="1" allowOverlap="1" wp14:anchorId="2DF443BB" wp14:editId="0ED728D7">
+              <wp:anchor distT="0" distB="0" distL="114300" distR="114300" simplePos="0" relativeHeight="251667456" behindDoc="0" locked="0" layoutInCell="1" allowOverlap="1" wp14:anchorId="79218D4E" wp14:editId="1736CF3E">
                 <wp:simplePos x="0" y="0"/>
                 <wp:positionH relativeFrom="column">
                   <wp:posOffset>833755</wp:posOffset>
@@ -928,7 +1531,7 @@
                 <wp:positionV relativeFrom="paragraph">
                   <wp:posOffset>1494155</wp:posOffset>
                 </wp:positionV>
-                <wp:extent cx="914400" cy="438150"/>
+                <wp:extent cx="506095" cy="438150"/>
                 <wp:effectExtent l="0" t="0" r="27305" b="19050"/>
                 <wp:wrapNone/>
                 <wp:docPr id="8" name="Zone de texte 8"/>
@@ -940,7 +1543,7 @@
                       <wps:spPr>
                         <a:xfrm>
                           <a:off x="0" y="0"/>
-                          <a:ext cx="914400" cy="438150"/>
+                          <a:ext cx="506095" cy="438150"/>
                         </a:xfrm>
                         <a:prstGeom prst="rect">
                           <a:avLst/>
@@ -1029,366 +1632,12 @@
       <w:r>
         <w:rPr>
           <w:noProof/>
-          <w:lang w:eastAsia="fr-CH"/>
+          <w:lang w:val="fr-FR" w:eastAsia="fr-FR"/>
         </w:rPr>
         <mc:AlternateContent>
           <mc:Choice Requires="wps">
             <w:drawing>
-              <wp:anchor distT="0" distB="0" distL="114300" distR="114300" simplePos="0" relativeHeight="251682816" behindDoc="0" locked="0" layoutInCell="1" allowOverlap="1" wp14:anchorId="6F4673A7" wp14:editId="7CCFCCAB">
-                <wp:simplePos x="0" y="0"/>
-                <wp:positionH relativeFrom="column">
-                  <wp:posOffset>3745865</wp:posOffset>
-                </wp:positionH>
-                <wp:positionV relativeFrom="paragraph">
-                  <wp:posOffset>1513205</wp:posOffset>
-                </wp:positionV>
-                <wp:extent cx="914400" cy="438150"/>
-                <wp:effectExtent l="0" t="0" r="27305" b="19050"/>
-                <wp:wrapNone/>
-                <wp:docPr id="16" name="Zone de texte 16"/>
-                <wp:cNvGraphicFramePr/>
-                <a:graphic xmlns:a="http://schemas.openxmlformats.org/drawingml/2006/main">
-                  <a:graphicData uri="http://schemas.microsoft.com/office/word/2010/wordprocessingShape">
-                    <wps:wsp>
-                      <wps:cNvSpPr txBox="1"/>
-                      <wps:spPr>
-                        <a:xfrm>
-                          <a:off x="0" y="0"/>
-                          <a:ext cx="914400" cy="438150"/>
-                        </a:xfrm>
-                        <a:prstGeom prst="rect">
-                          <a:avLst/>
-                        </a:prstGeom>
-                        <a:solidFill>
-                          <a:schemeClr val="bg1"/>
-                        </a:solidFill>
-                        <a:ln w="6350">
-                          <a:solidFill>
-                            <a:schemeClr val="bg1"/>
-                          </a:solidFill>
-                        </a:ln>
-                        <a:effectLst/>
-                      </wps:spPr>
-                      <wps:style>
-                        <a:lnRef idx="0">
-                          <a:schemeClr val="accent1"/>
-                        </a:lnRef>
-                        <a:fillRef idx="0">
-                          <a:schemeClr val="accent1"/>
-                        </a:fillRef>
-                        <a:effectRef idx="0">
-                          <a:schemeClr val="accent1"/>
-                        </a:effectRef>
-                        <a:fontRef idx="minor">
-                          <a:schemeClr val="dk1"/>
-                        </a:fontRef>
-                      </wps:style>
-                      <wps:txbx>
-                        <w:txbxContent>
-                          <w:p>
-                            <w:pPr>
-                              <w:spacing w:after="0" w:line="240" w:lineRule="auto"/>
-                            </w:pPr>
-                            <w:r>
-                              <w:t>Écran</w:t>
-                            </w:r>
-                          </w:p>
-                          <w:p>
-                            <w:r>
-                              <w:t>RGB</w:t>
-                            </w:r>
-                          </w:p>
-                        </w:txbxContent>
-                      </wps:txbx>
-                      <wps:bodyPr rot="0" spcFirstLastPara="0" vertOverflow="overflow" horzOverflow="overflow" vert="horz" wrap="none" lIns="91440" tIns="45720" rIns="91440" bIns="45720" numCol="1" spcCol="0" rtlCol="0" fromWordArt="0" anchor="t" anchorCtr="0" forceAA="0" compatLnSpc="1">
-                        <a:prstTxWarp prst="textNoShape">
-                          <a:avLst/>
-                        </a:prstTxWarp>
-                        <a:noAutofit/>
-                      </wps:bodyPr>
-                    </wps:wsp>
-                  </a:graphicData>
-                </a:graphic>
-                <wp14:sizeRelV relativeFrom="margin">
-                  <wp14:pctHeight>0</wp14:pctHeight>
-                </wp14:sizeRelV>
-              </wp:anchor>
-            </w:drawing>
-          </mc:Choice>
-          <mc:Fallback>
-            <w:pict>
-              <v:shape id="Zone de texte 16" o:spid="_x0000_s1029" type="#_x0000_t202" style="position:absolute;margin-left:294.95pt;margin-top:119.15pt;width:1in;height:34.5pt;z-index:251682816;visibility:visible;mso-wrap-style:none;mso-height-percent:0;mso-wrap-distance-left:9pt;mso-wrap-distance-top:0;mso-wrap-distance-right:9pt;mso-wrap-distance-bottom:0;mso-position-horizontal:absolute;mso-position-horizontal-relative:text;mso-position-vertical:absolute;mso-position-vertical-relative:text;mso-height-percent:0;mso-height-relative:margin;v-text-anchor:top" o:gfxdata="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" fillcolor="white [3212]" strokecolor="white [3212]" strokeweight=".5pt">
-                <v:textbox>
-                  <w:txbxContent>
-                    <w:p>
-                      <w:pPr>
-                        <w:spacing w:after="0" w:line="240" w:lineRule="auto"/>
-                      </w:pPr>
-                      <w:r>
-                        <w:t>Écran</w:t>
-                      </w:r>
-                    </w:p>
-                    <w:p>
-                      <w:r>
-                        <w:t>RGB</w:t>
-                      </w:r>
-                    </w:p>
-                  </w:txbxContent>
-                </v:textbox>
-              </v:shape>
-            </w:pict>
-          </mc:Fallback>
-        </mc:AlternateContent>
-      </w:r>
-      <w:r>
-        <w:rPr>
-          <w:noProof/>
-          <w:lang w:eastAsia="fr-CH"/>
-        </w:rPr>
-        <mc:AlternateContent>
-          <mc:Choice Requires="wps">
-            <w:drawing>
-              <wp:anchor distT="0" distB="0" distL="114300" distR="114300" simplePos="0" relativeHeight="251680768" behindDoc="0" locked="0" layoutInCell="1" allowOverlap="1" wp14:anchorId="4AEBB7D4" wp14:editId="4FF815A8">
-                <wp:simplePos x="0" y="0"/>
-                <wp:positionH relativeFrom="column">
-                  <wp:posOffset>3852545</wp:posOffset>
-                </wp:positionH>
-                <wp:positionV relativeFrom="paragraph">
-                  <wp:posOffset>522605</wp:posOffset>
-                </wp:positionV>
-                <wp:extent cx="914400" cy="228600"/>
-                <wp:effectExtent l="0" t="0" r="22225" b="19050"/>
-                <wp:wrapNone/>
-                <wp:docPr id="15" name="Zone de texte 15"/>
-                <wp:cNvGraphicFramePr/>
-                <a:graphic xmlns:a="http://schemas.openxmlformats.org/drawingml/2006/main">
-                  <a:graphicData uri="http://schemas.microsoft.com/office/word/2010/wordprocessingShape">
-                    <wps:wsp>
-                      <wps:cNvSpPr txBox="1"/>
-                      <wps:spPr>
-                        <a:xfrm>
-                          <a:off x="0" y="0"/>
-                          <a:ext cx="914400" cy="228600"/>
-                        </a:xfrm>
-                        <a:prstGeom prst="rect">
-                          <a:avLst/>
-                        </a:prstGeom>
-                        <a:solidFill>
-                          <a:schemeClr val="bg1"/>
-                        </a:solidFill>
-                        <a:ln w="6350">
-                          <a:solidFill>
-                            <a:schemeClr val="bg1"/>
-                          </a:solidFill>
-                        </a:ln>
-                        <a:effectLst/>
-                      </wps:spPr>
-                      <wps:style>
-                        <a:lnRef idx="0">
-                          <a:schemeClr val="accent1"/>
-                        </a:lnRef>
-                        <a:fillRef idx="0">
-                          <a:schemeClr val="accent1"/>
-                        </a:fillRef>
-                        <a:effectRef idx="0">
-                          <a:schemeClr val="accent1"/>
-                        </a:effectRef>
-                        <a:fontRef idx="minor">
-                          <a:schemeClr val="dk1"/>
-                        </a:fontRef>
-                      </wps:style>
-                      <wps:txbx>
-                        <w:txbxContent>
-                          <w:p>
-                            <w:r>
-                              <w:t>SD</w:t>
-                            </w:r>
-                          </w:p>
-                        </w:txbxContent>
-                      </wps:txbx>
-                      <wps:bodyPr rot="0" spcFirstLastPara="0" vertOverflow="overflow" horzOverflow="overflow" vert="horz" wrap="none" lIns="91440" tIns="45720" rIns="91440" bIns="45720" numCol="1" spcCol="0" rtlCol="0" fromWordArt="0" anchor="t" anchorCtr="0" forceAA="0" compatLnSpc="1">
-                        <a:prstTxWarp prst="textNoShape">
-                          <a:avLst/>
-                        </a:prstTxWarp>
-                        <a:noAutofit/>
-                      </wps:bodyPr>
-                    </wps:wsp>
-                  </a:graphicData>
-                </a:graphic>
-                <wp14:sizeRelV relativeFrom="margin">
-                  <wp14:pctHeight>0</wp14:pctHeight>
-                </wp14:sizeRelV>
-              </wp:anchor>
-            </w:drawing>
-          </mc:Choice>
-          <mc:Fallback>
-            <w:pict>
-              <v:shape id="Zone de texte 15" o:spid="_x0000_s1030" type="#_x0000_t202" style="position:absolute;margin-left:303.35pt;margin-top:41.15pt;width:1in;height:18pt;z-index:251680768;visibility:visible;mso-wrap-style:none;mso-height-percent:0;mso-wrap-distance-left:9pt;mso-wrap-distance-top:0;mso-wrap-distance-right:9pt;mso-wrap-distance-bottom:0;mso-position-horizontal:absolute;mso-position-horizontal-relative:text;mso-position-vertical:absolute;mso-position-vertical-relative:text;mso-height-percent:0;mso-height-relative:margin;v-text-anchor:top" o:gfxdata="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" fillcolor="white [3212]" strokecolor="white [3212]" strokeweight=".5pt">
-                <v:textbox>
-                  <w:txbxContent>
-                    <w:p>
-                      <w:r>
-                        <w:t>SD</w:t>
-                      </w:r>
-                    </w:p>
-                  </w:txbxContent>
-                </v:textbox>
-              </v:shape>
-            </w:pict>
-          </mc:Fallback>
-        </mc:AlternateContent>
-      </w:r>
-      <w:r>
-        <mc:AlternateContent>
-          <mc:Choice Requires="wps">
-            <w:drawing>
-              <wp:anchor distT="0" distB="0" distL="114300" distR="114300" simplePos="0" relativeHeight="251678720" behindDoc="0" locked="0" layoutInCell="1" allowOverlap="1" wp14:anchorId="7B63BF78" wp14:editId="3CB55EF2">
-                <wp:simplePos x="0" y="0"/>
-                <wp:positionH relativeFrom="column">
-                  <wp:posOffset>3710305</wp:posOffset>
-                </wp:positionH>
-                <wp:positionV relativeFrom="paragraph">
-                  <wp:posOffset>493395</wp:posOffset>
-                </wp:positionV>
-                <wp:extent cx="561975" cy="314325"/>
-                <wp:effectExtent l="0" t="0" r="28575" b="28575"/>
-                <wp:wrapNone/>
-                <wp:docPr id="14" name="Rectangle 14"/>
-                <wp:cNvGraphicFramePr/>
-                <a:graphic xmlns:a="http://schemas.openxmlformats.org/drawingml/2006/main">
-                  <a:graphicData uri="http://schemas.microsoft.com/office/word/2010/wordprocessingShape">
-                    <wps:wsp>
-                      <wps:cNvSpPr/>
-                      <wps:spPr>
-                        <a:xfrm>
-                          <a:off x="0" y="0"/>
-                          <a:ext cx="561975" cy="314325"/>
-                        </a:xfrm>
-                        <a:prstGeom prst="rect">
-                          <a:avLst/>
-                        </a:prstGeom>
-                        <a:solidFill>
-                          <a:schemeClr val="bg1"/>
-                        </a:solidFill>
-                      </wps:spPr>
-                      <wps:style>
-                        <a:lnRef idx="2">
-                          <a:schemeClr val="accent1">
-                            <a:shade val="50000"/>
-                          </a:schemeClr>
-                        </a:lnRef>
-                        <a:fillRef idx="1">
-                          <a:schemeClr val="accent1"/>
-                        </a:fillRef>
-                        <a:effectRef idx="0">
-                          <a:schemeClr val="accent1"/>
-                        </a:effectRef>
-                        <a:fontRef idx="minor">
-                          <a:schemeClr val="lt1"/>
-                        </a:fontRef>
-                      </wps:style>
-                      <wps:bodyPr rot="0" spcFirstLastPara="0" vertOverflow="overflow" horzOverflow="overflow" vert="horz" wrap="square" lIns="91440" tIns="45720" rIns="91440" bIns="45720" numCol="1" spcCol="0" rtlCol="0" fromWordArt="0" anchor="ctr" anchorCtr="0" forceAA="0" compatLnSpc="1">
-                        <a:prstTxWarp prst="textNoShape">
-                          <a:avLst/>
-                        </a:prstTxWarp>
-                        <a:noAutofit/>
-                      </wps:bodyPr>
-                    </wps:wsp>
-                  </a:graphicData>
-                </a:graphic>
-                <wp14:sizeRelV relativeFrom="margin">
-                  <wp14:pctHeight>0</wp14:pctHeight>
-                </wp14:sizeRelV>
-              </wp:anchor>
-            </w:drawing>
-          </mc:Choice>
-          <mc:Fallback>
-            <w:pict>
-              <v:rect id="Rectangle 14" o:spid="_x0000_s1026" style="position:absolute;margin-left:292.15pt;margin-top:38.85pt;width:44.25pt;height:24.75pt;z-index:251678720;visibility:visible;mso-wrap-style:square;mso-height-percent:0;mso-wrap-distance-left:9pt;mso-wrap-distance-top:0;mso-wrap-distance-right:9pt;mso-wrap-distance-bottom:0;mso-position-horizontal:absolute;mso-position-horizontal-relative:text;mso-position-vertical:absolute;mso-position-vertical-relative:text;mso-height-percent:0;mso-height-relative:margin;v-text-anchor:middle" o:gfxdata="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" fillcolor="white [3212]" strokecolor="#243f60 [1604]" strokeweight="2pt"/>
-            </w:pict>
-          </mc:Fallback>
-        </mc:AlternateContent>
-      </w:r>
-      <w:r>
-        <mc:AlternateContent>
-          <mc:Choice Requires="wps">
-            <w:drawing>
-              <wp:anchor distT="0" distB="0" distL="114300" distR="114300" simplePos="0" relativeHeight="251677696" behindDoc="0" locked="0" layoutInCell="1" allowOverlap="1" wp14:anchorId="1508499A" wp14:editId="79FC4AB2">
-                <wp:simplePos x="0" y="0"/>
-                <wp:positionH relativeFrom="column">
-                  <wp:posOffset>3710305</wp:posOffset>
-                </wp:positionH>
-                <wp:positionV relativeFrom="paragraph">
-                  <wp:posOffset>1427480</wp:posOffset>
-                </wp:positionV>
-                <wp:extent cx="561975" cy="571500"/>
-                <wp:effectExtent l="0" t="0" r="28575" b="19050"/>
-                <wp:wrapNone/>
-                <wp:docPr id="13" name="Rectangle 13"/>
-                <wp:cNvGraphicFramePr/>
-                <a:graphic xmlns:a="http://schemas.openxmlformats.org/drawingml/2006/main">
-                  <a:graphicData uri="http://schemas.microsoft.com/office/word/2010/wordprocessingShape">
-                    <wps:wsp>
-                      <wps:cNvSpPr/>
-                      <wps:spPr>
-                        <a:xfrm>
-                          <a:off x="0" y="0"/>
-                          <a:ext cx="561975" cy="571500"/>
-                        </a:xfrm>
-                        <a:prstGeom prst="rect">
-                          <a:avLst/>
-                        </a:prstGeom>
-                        <a:solidFill>
-                          <a:schemeClr val="bg1"/>
-                        </a:solidFill>
-                      </wps:spPr>
-                      <wps:style>
-                        <a:lnRef idx="2">
-                          <a:schemeClr val="accent1">
-                            <a:shade val="50000"/>
-                          </a:schemeClr>
-                        </a:lnRef>
-                        <a:fillRef idx="1">
-                          <a:schemeClr val="accent1"/>
-                        </a:fillRef>
-                        <a:effectRef idx="0">
-                          <a:schemeClr val="accent1"/>
-                        </a:effectRef>
-                        <a:fontRef idx="minor">
-                          <a:schemeClr val="lt1"/>
-                        </a:fontRef>
-                      </wps:style>
-                      <wps:bodyPr rot="0" spcFirstLastPara="0" vertOverflow="overflow" horzOverflow="overflow" vert="horz" wrap="square" lIns="91440" tIns="45720" rIns="91440" bIns="45720" numCol="1" spcCol="0" rtlCol="0" fromWordArt="0" anchor="ctr" anchorCtr="0" forceAA="0" compatLnSpc="1">
-                        <a:prstTxWarp prst="textNoShape">
-                          <a:avLst/>
-                        </a:prstTxWarp>
-                        <a:noAutofit/>
-                      </wps:bodyPr>
-                    </wps:wsp>
-                  </a:graphicData>
-                </a:graphic>
-                <wp14:sizeRelV relativeFrom="margin">
-                  <wp14:pctHeight>0</wp14:pctHeight>
-                </wp14:sizeRelV>
-              </wp:anchor>
-            </w:drawing>
-          </mc:Choice>
-          <mc:Fallback>
-            <w:pict>
-              <v:rect id="Rectangle 13" o:spid="_x0000_s1026" style="position:absolute;margin-left:292.15pt;margin-top:112.4pt;width:44.25pt;height:45pt;z-index:251677696;visibility:visible;mso-wrap-style:square;mso-height-percent:0;mso-wrap-distance-left:9pt;mso-wrap-distance-top:0;mso-wrap-distance-right:9pt;mso-wrap-distance-bottom:0;mso-position-horizontal:absolute;mso-position-horizontal-relative:text;mso-position-vertical:absolute;mso-position-vertical-relative:text;mso-height-percent:0;mso-height-relative:margin;v-text-anchor:middle" o:gfxdata="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" fillcolor="white [3212]" strokecolor="#243f60 [1604]" strokeweight="2pt"/>
-            </w:pict>
-          </mc:Fallback>
-        </mc:AlternateContent>
-      </w:r>
-      <w:r>
-        <w:rPr>
-          <w:noProof/>
-          <w:lang w:eastAsia="fr-CH"/>
-        </w:rPr>
-        <mc:AlternateContent>
-          <mc:Choice Requires="wps">
-            <w:drawing>
-              <wp:anchor distT="0" distB="0" distL="114300" distR="114300" simplePos="0" relativeHeight="251673600" behindDoc="0" locked="0" layoutInCell="1" allowOverlap="1" wp14:anchorId="5ECA7FE1" wp14:editId="1998C643">
+              <wp:anchor distT="0" distB="0" distL="114300" distR="114300" simplePos="0" relativeHeight="251673600" behindDoc="0" locked="0" layoutInCell="1" allowOverlap="1" wp14:anchorId="2CB93233" wp14:editId="57C79C9A">
                 <wp:simplePos x="0" y="0"/>
                 <wp:positionH relativeFrom="column">
                   <wp:posOffset>176530</wp:posOffset>
@@ -1453,7 +1702,7 @@
           </mc:Choice>
           <mc:Fallback>
             <w:pict>
-              <v:rect id="Rectangle 11" o:spid="_x0000_s1026" style="position:absolute;margin-left:13.9pt;margin-top:109.4pt;width:45.75pt;height:28.35pt;z-index:251673600;visibility:visible;mso-wrap-style:square;mso-width-percent:0;mso-height-percent:0;mso-wrap-distance-left:9pt;mso-wrap-distance-top:0;mso-wrap-distance-right:9pt;mso-wrap-distance-bottom:0;mso-position-horizontal:absolute;mso-position-horizontal-relative:text;mso-position-vertical:absolute;mso-position-vertical-relative:text;mso-width-percent:0;mso-height-percent:0;mso-width-relative:margin;mso-height-relative:margin;v-text-anchor:middle" o:gfxdata="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" fillcolor="white [3212]" strokecolor="#243f60 [1604]" strokeweight="2pt"/>
+              <v:rect id="Rectangle 11" o:spid="_x0000_s1026" style="position:absolute;margin-left:13.9pt;margin-top:109.4pt;width:45.75pt;height:28.35pt;z-index:251673600;visibility:visible;mso-wrap-style:square;mso-width-percent:0;mso-height-percent:0;mso-wrap-distance-left:9pt;mso-wrap-distance-top:0;mso-wrap-distance-right:9pt;mso-wrap-distance-bottom:0;mso-position-horizontal:absolute;mso-position-horizontal-relative:text;mso-position-vertical:absolute;mso-position-vertical-relative:text;mso-width-percent:0;mso-height-percent:0;mso-width-relative:margin;mso-height-relative:margin;v-text-anchor:middle" o:gfxdata="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" fillcolor="white [3212]" strokecolor="#243f60 [1604]" strokeweight="2pt"/>
             </w:pict>
           </mc:Fallback>
         </mc:AlternateContent>
@@ -1461,12 +1710,12 @@
       <w:r>
         <w:rPr>
           <w:noProof/>
-          <w:lang w:eastAsia="fr-CH"/>
+          <w:lang w:val="fr-FR" w:eastAsia="fr-FR"/>
         </w:rPr>
         <mc:AlternateContent>
           <mc:Choice Requires="wps">
             <w:drawing>
-              <wp:anchor distT="0" distB="0" distL="114300" distR="114300" simplePos="0" relativeHeight="251675648" behindDoc="0" locked="0" layoutInCell="1" allowOverlap="1" wp14:anchorId="14FAC4EB" wp14:editId="73613745">
+              <wp:anchor distT="0" distB="0" distL="114300" distR="114300" simplePos="0" relativeHeight="251675648" behindDoc="0" locked="0" layoutInCell="1" allowOverlap="1" wp14:anchorId="1FCFA420" wp14:editId="7BD833D7">
                 <wp:simplePos x="0" y="0"/>
                 <wp:positionH relativeFrom="column">
                   <wp:posOffset>205105</wp:posOffset>
@@ -1562,12 +1811,12 @@
       <w:r>
         <w:rPr>
           <w:noProof/>
-          <w:lang w:eastAsia="fr-CH"/>
+          <w:lang w:val="fr-FR" w:eastAsia="fr-FR"/>
         </w:rPr>
         <mc:AlternateContent>
           <mc:Choice Requires="wps">
             <w:drawing>
-              <wp:anchor distT="0" distB="0" distL="114300" distR="114300" simplePos="0" relativeHeight="251671552" behindDoc="0" locked="0" layoutInCell="1" allowOverlap="1" wp14:anchorId="73925257" wp14:editId="4F6DD29C">
+              <wp:anchor distT="0" distB="0" distL="114300" distR="114300" simplePos="0" relativeHeight="251671552" behindDoc="0" locked="0" layoutInCell="1" allowOverlap="1" wp14:anchorId="3049C59A" wp14:editId="192E8096">
                 <wp:simplePos x="0" y="0"/>
                 <wp:positionH relativeFrom="column">
                   <wp:posOffset>923925</wp:posOffset>
@@ -1575,7 +1824,7 @@
                 <wp:positionV relativeFrom="paragraph">
                   <wp:posOffset>522605</wp:posOffset>
                 </wp:positionV>
-                <wp:extent cx="914400" cy="228600"/>
+                <wp:extent cx="339725" cy="228600"/>
                 <wp:effectExtent l="0" t="0" r="22225" b="19050"/>
                 <wp:wrapNone/>
                 <wp:docPr id="10" name="Zone de texte 10"/>
@@ -1587,7 +1836,7 @@
                       <wps:spPr>
                         <a:xfrm>
                           <a:off x="0" y="0"/>
-                          <a:ext cx="914400" cy="228600"/>
+                          <a:ext cx="339725" cy="228600"/>
                         </a:xfrm>
                         <a:prstGeom prst="rect">
                           <a:avLst/>
@@ -1660,12 +1909,12 @@
       <w:r>
         <w:rPr>
           <w:noProof/>
-          <w:lang w:eastAsia="fr-CH"/>
+          <w:lang w:val="fr-FR" w:eastAsia="fr-FR"/>
         </w:rPr>
         <mc:AlternateContent>
           <mc:Choice Requires="wps">
             <w:drawing>
-              <wp:anchor distT="0" distB="0" distL="114300" distR="114300" simplePos="0" relativeHeight="251669504" behindDoc="0" locked="0" layoutInCell="1" allowOverlap="1" wp14:anchorId="43358004" wp14:editId="767CEF05">
+              <wp:anchor distT="0" distB="0" distL="114300" distR="114300" simplePos="0" relativeHeight="251669504" behindDoc="0" locked="0" layoutInCell="1" allowOverlap="1" wp14:anchorId="2807B397" wp14:editId="4A816B11">
                 <wp:simplePos x="0" y="0"/>
                 <wp:positionH relativeFrom="column">
                   <wp:posOffset>805180</wp:posOffset>
@@ -1727,7 +1976,7 @@
           </mc:Choice>
           <mc:Fallback>
             <w:pict>
-              <v:rect id="Rectangle 9" o:spid="_x0000_s1026" style="position:absolute;margin-left:63.4pt;margin-top:39.65pt;width:44.25pt;height:24.75pt;z-index:251669504;visibility:visible;mso-wrap-style:square;mso-height-percent:0;mso-wrap-distance-left:9pt;mso-wrap-distance-top:0;mso-wrap-distance-right:9pt;mso-wrap-distance-bottom:0;mso-position-horizontal:absolute;mso-position-horizontal-relative:text;mso-position-vertical:absolute;mso-position-vertical-relative:text;mso-height-percent:0;mso-height-relative:margin;v-text-anchor:middle" o:gfxdata="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" fillcolor="white [3212]" strokecolor="#243f60 [1604]" strokeweight="2pt"/>
+              <v:rect id="Rectangle 9" o:spid="_x0000_s1026" style="position:absolute;margin-left:63.4pt;margin-top:39.65pt;width:44.25pt;height:24.75pt;z-index:251669504;visibility:visible;mso-wrap-style:square;mso-height-percent:0;mso-wrap-distance-left:9pt;mso-wrap-distance-top:0;mso-wrap-distance-right:9pt;mso-wrap-distance-bottom:0;mso-position-horizontal:absolute;mso-position-horizontal-relative:text;mso-position-vertical:absolute;mso-position-vertical-relative:text;mso-height-percent:0;mso-height-relative:margin;v-text-anchor:middle" o:gfxdata="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" fillcolor="white [3212]" strokecolor="#243f60 [1604]" strokeweight="2pt"/>
             </w:pict>
           </mc:Fallback>
         </mc:AlternateContent>
@@ -1735,12 +1984,12 @@
       <w:r>
         <w:rPr>
           <w:noProof/>
-          <w:lang w:eastAsia="fr-CH"/>
+          <w:lang w:val="fr-FR" w:eastAsia="fr-FR"/>
         </w:rPr>
         <mc:AlternateContent>
           <mc:Choice Requires="wps">
             <w:drawing>
-              <wp:anchor distT="0" distB="0" distL="114300" distR="114300" simplePos="0" relativeHeight="251666432" behindDoc="0" locked="0" layoutInCell="1" allowOverlap="1" wp14:anchorId="31EA7D4A" wp14:editId="0BD55E12">
+              <wp:anchor distT="0" distB="0" distL="114300" distR="114300" simplePos="0" relativeHeight="251666432" behindDoc="0" locked="0" layoutInCell="1" allowOverlap="1" wp14:anchorId="61F54264" wp14:editId="1900E0A7">
                 <wp:simplePos x="0" y="0"/>
                 <wp:positionH relativeFrom="column">
                   <wp:posOffset>805180</wp:posOffset>
@@ -1802,7 +2051,7 @@
           </mc:Choice>
           <mc:Fallback>
             <w:pict>
-              <v:rect id="Rectangle 7" o:spid="_x0000_s1026" style="position:absolute;margin-left:63.4pt;margin-top:113.15pt;width:44.25pt;height:45pt;z-index:251666432;visibility:visible;mso-wrap-style:square;mso-height-percent:0;mso-wrap-distance-left:9pt;mso-wrap-distance-top:0;mso-wrap-distance-right:9pt;mso-wrap-distance-bottom:0;mso-position-horizontal:absolute;mso-position-horizontal-relative:text;mso-position-vertical:absolute;mso-position-vertical-relative:text;mso-height-percent:0;mso-height-relative:margin;v-text-anchor:middle" o:gfxdata="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" fillcolor="white [3212]" strokecolor="#243f60 [1604]" strokeweight="2pt"/>
+              <v:rect id="Rectangle 7" o:spid="_x0000_s1026" style="position:absolute;margin-left:63.4pt;margin-top:113.15pt;width:44.25pt;height:45pt;z-index:251666432;visibility:visible;mso-wrap-style:square;mso-height-percent:0;mso-wrap-distance-left:9pt;mso-wrap-distance-top:0;mso-wrap-distance-right:9pt;mso-wrap-distance-bottom:0;mso-position-horizontal:absolute;mso-position-horizontal-relative:text;mso-position-vertical:absolute;mso-position-vertical-relative:text;mso-height-percent:0;mso-height-relative:margin;v-text-anchor:middle" o:gfxdata="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" fillcolor="white [3212]" strokecolor="#243f60 [1604]" strokeweight="2pt"/>
             </w:pict>
           </mc:Fallback>
         </mc:AlternateContent>
@@ -1810,283 +2059,12 @@
       <w:r>
         <w:rPr>
           <w:noProof/>
-          <w:lang w:eastAsia="fr-CH"/>
+          <w:lang w:val="fr-FR" w:eastAsia="fr-FR"/>
         </w:rPr>
         <mc:AlternateContent>
           <mc:Choice Requires="wps">
             <w:drawing>
-              <wp:anchor distT="0" distB="0" distL="114300" distR="114300" simplePos="0" relativeHeight="251665408" behindDoc="0" locked="0" layoutInCell="1" allowOverlap="1" wp14:anchorId="13869862" wp14:editId="2D9091CA">
-                <wp:simplePos x="0" y="0"/>
-                <wp:positionH relativeFrom="column">
-                  <wp:posOffset>1948180</wp:posOffset>
-                </wp:positionH>
-                <wp:positionV relativeFrom="paragraph">
-                  <wp:posOffset>909955</wp:posOffset>
-                </wp:positionV>
-                <wp:extent cx="914400" cy="285750"/>
-                <wp:effectExtent l="0" t="0" r="22860" b="19050"/>
-                <wp:wrapNone/>
-                <wp:docPr id="6" name="Zone de texte 6"/>
-                <wp:cNvGraphicFramePr/>
-                <a:graphic xmlns:a="http://schemas.openxmlformats.org/drawingml/2006/main">
-                  <a:graphicData uri="http://schemas.microsoft.com/office/word/2010/wordprocessingShape">
-                    <wps:wsp>
-                      <wps:cNvSpPr txBox="1"/>
-                      <wps:spPr>
-                        <a:xfrm>
-                          <a:off x="0" y="0"/>
-                          <a:ext cx="914400" cy="285750"/>
-                        </a:xfrm>
-                        <a:prstGeom prst="rect">
-                          <a:avLst/>
-                        </a:prstGeom>
-                        <a:solidFill>
-                          <a:schemeClr val="lt1"/>
-                        </a:solidFill>
-                        <a:ln w="6350">
-                          <a:solidFill>
-                            <a:schemeClr val="bg1"/>
-                          </a:solidFill>
-                        </a:ln>
-                        <a:effectLst/>
-                      </wps:spPr>
-                      <wps:style>
-                        <a:lnRef idx="0">
-                          <a:schemeClr val="accent1"/>
-                        </a:lnRef>
-                        <a:fillRef idx="0">
-                          <a:schemeClr val="accent1"/>
-                        </a:fillRef>
-                        <a:effectRef idx="0">
-                          <a:schemeClr val="accent1"/>
-                        </a:effectRef>
-                        <a:fontRef idx="minor">
-                          <a:schemeClr val="dk1"/>
-                        </a:fontRef>
-                      </wps:style>
-                      <wps:txbx>
-                        <w:txbxContent>
-                          <w:p>
-                            <w:proofErr w:type="spellStart"/>
-                            <w:r>
-                              <w:t>ZigBee</w:t>
-                            </w:r>
-                            <w:proofErr w:type="spellEnd"/>
-                          </w:p>
-                        </w:txbxContent>
-                      </wps:txbx>
-                      <wps:bodyPr rot="0" spcFirstLastPara="0" vertOverflow="overflow" horzOverflow="overflow" vert="horz" wrap="none" lIns="91440" tIns="45720" rIns="91440" bIns="45720" numCol="1" spcCol="0" rtlCol="0" fromWordArt="0" anchor="t" anchorCtr="0" forceAA="0" compatLnSpc="1">
-                        <a:prstTxWarp prst="textNoShape">
-                          <a:avLst/>
-                        </a:prstTxWarp>
-                        <a:noAutofit/>
-                      </wps:bodyPr>
-                    </wps:wsp>
-                  </a:graphicData>
-                </a:graphic>
-                <wp14:sizeRelV relativeFrom="margin">
-                  <wp14:pctHeight>0</wp14:pctHeight>
-                </wp14:sizeRelV>
-              </wp:anchor>
-            </w:drawing>
-          </mc:Choice>
-          <mc:Fallback>
-            <w:pict>
-              <v:shape id="Zone de texte 6" o:spid="_x0000_s1033" type="#_x0000_t202" style="position:absolute;margin-left:153.4pt;margin-top:71.65pt;width:1in;height:22.5pt;z-index:251665408;visibility:visible;mso-wrap-style:none;mso-height-percent:0;mso-wrap-distance-left:9pt;mso-wrap-distance-top:0;mso-wrap-distance-right:9pt;mso-wrap-distance-bottom:0;mso-position-horizontal:absolute;mso-position-horizontal-relative:text;mso-position-vertical:absolute;mso-position-vertical-relative:text;mso-height-percent:0;mso-height-relative:margin;v-text-anchor:top" o:gfxdata="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" fillcolor="white [3201]" strokecolor="white [3212]" strokeweight=".5pt">
-                <v:textbox>
-                  <w:txbxContent>
-                    <w:p>
-                      <w:proofErr w:type="spellStart"/>
-                      <w:r>
-                        <w:t>ZigBee</w:t>
-                      </w:r>
-                      <w:proofErr w:type="spellEnd"/>
-                    </w:p>
-                  </w:txbxContent>
-                </v:textbox>
-              </v:shape>
-            </w:pict>
-          </mc:Fallback>
-        </mc:AlternateContent>
-      </w:r>
-      <w:r>
-        <w:rPr>
-          <w:noProof/>
-          <w:lang w:eastAsia="fr-CH"/>
-        </w:rPr>
-        <mc:AlternateContent>
-          <mc:Choice Requires="wps">
-            <w:drawing>
-              <wp:anchor distT="0" distB="0" distL="114300" distR="114300" simplePos="0" relativeHeight="251664384" behindDoc="0" locked="0" layoutInCell="1" allowOverlap="1" wp14:anchorId="1E35AFFA" wp14:editId="0CACC923">
-                <wp:simplePos x="0" y="0"/>
-                <wp:positionH relativeFrom="column">
-                  <wp:posOffset>2011045</wp:posOffset>
-                </wp:positionH>
-                <wp:positionV relativeFrom="paragraph">
-                  <wp:posOffset>1160780</wp:posOffset>
-                </wp:positionV>
-                <wp:extent cx="504825" cy="590550"/>
-                <wp:effectExtent l="33338" t="0" r="61912" b="0"/>
-                <wp:wrapNone/>
-                <wp:docPr id="5" name="Éclair 5"/>
-                <wp:cNvGraphicFramePr/>
-                <a:graphic xmlns:a="http://schemas.openxmlformats.org/drawingml/2006/main">
-                  <a:graphicData uri="http://schemas.microsoft.com/office/word/2010/wordprocessingShape">
-                    <wps:wsp>
-                      <wps:cNvSpPr/>
-                      <wps:spPr>
-                        <a:xfrm rot="16851133">
-                          <a:off x="0" y="0"/>
-                          <a:ext cx="504825" cy="590550"/>
-                        </a:xfrm>
-                        <a:prstGeom prst="lightningBolt">
-                          <a:avLst/>
-                        </a:prstGeom>
-                      </wps:spPr>
-                      <wps:style>
-                        <a:lnRef idx="2">
-                          <a:schemeClr val="accent6">
-                            <a:shade val="50000"/>
-                          </a:schemeClr>
-                        </a:lnRef>
-                        <a:fillRef idx="1">
-                          <a:schemeClr val="accent6"/>
-                        </a:fillRef>
-                        <a:effectRef idx="0">
-                          <a:schemeClr val="accent6"/>
-                        </a:effectRef>
-                        <a:fontRef idx="minor">
-                          <a:schemeClr val="lt1"/>
-                        </a:fontRef>
-                      </wps:style>
-                      <wps:bodyPr rot="0" spcFirstLastPara="0" vertOverflow="overflow" horzOverflow="overflow" vert="horz" wrap="square" lIns="91440" tIns="45720" rIns="91440" bIns="45720" numCol="1" spcCol="0" rtlCol="0" fromWordArt="0" anchor="ctr" anchorCtr="0" forceAA="0" compatLnSpc="1">
-                        <a:prstTxWarp prst="textNoShape">
-                          <a:avLst/>
-                        </a:prstTxWarp>
-                        <a:noAutofit/>
-                      </wps:bodyPr>
-                    </wps:wsp>
-                  </a:graphicData>
-                </a:graphic>
-                <wp14:sizeRelH relativeFrom="margin">
-                  <wp14:pctWidth>0</wp14:pctWidth>
-                </wp14:sizeRelH>
-                <wp14:sizeRelV relativeFrom="margin">
-                  <wp14:pctHeight>0</wp14:pctHeight>
-                </wp14:sizeRelV>
-              </wp:anchor>
-            </w:drawing>
-          </mc:Choice>
-          <mc:Fallback>
-            <w:pict>
-              <v:shapetype id="_x0000_t73" coordsize="21600,21600" o:spt="73" path="m8472,l,3890,7602,8382,5022,9705r7200,4192l10012,14915r11588,6685l14767,12877r1810,-870l11050,6797r1810,-717xe">
-                <v:stroke joinstyle="miter"/>
-                <v:path o:connecttype="custom" o:connectlocs="8472,0;0,3890;5022,9705;10012,14915;21600,21600;16577,12007;12860,6080" o:connectangles="270,270,180,180,90,0,0" textboxrect="8757,7437,13917,14277"/>
-              </v:shapetype>
-              <v:shape id="Éclair 5" o:spid="_x0000_s1026" type="#_x0000_t73" style="position:absolute;margin-left:158.35pt;margin-top:91.4pt;width:39.75pt;height:46.5pt;rotation:-5187029fd;z-index:251664384;visibility:visible;mso-wrap-style:square;mso-width-percent:0;mso-height-percent:0;mso-wrap-distance-left:9pt;mso-wrap-distance-top:0;mso-wrap-distance-right:9pt;mso-wrap-distance-bottom:0;mso-position-horizontal:absolute;mso-position-horizontal-relative:text;mso-position-vertical:absolute;mso-position-vertical-relative:text;mso-width-percent:0;mso-height-percent:0;mso-width-relative:margin;mso-height-relative:margin;v-text-anchor:middle" o:gfxdata="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" fillcolor="#f79646 [3209]" strokecolor="#974706 [1609]" strokeweight="2pt"/>
-            </w:pict>
-          </mc:Fallback>
-        </mc:AlternateContent>
-      </w:r>
-      <w:r>
-        <mc:AlternateContent>
-          <mc:Choice Requires="wps">
-            <w:drawing>
-              <wp:anchor distT="0" distB="0" distL="114300" distR="114300" simplePos="0" relativeHeight="251663360" behindDoc="0" locked="0" layoutInCell="1" allowOverlap="1" wp14:anchorId="5BAD09D9" wp14:editId="185FA446">
-                <wp:simplePos x="0" y="0"/>
-                <wp:positionH relativeFrom="column">
-                  <wp:posOffset>3215005</wp:posOffset>
-                </wp:positionH>
-                <wp:positionV relativeFrom="paragraph">
-                  <wp:posOffset>862330</wp:posOffset>
-                </wp:positionV>
-                <wp:extent cx="914400" cy="295275"/>
-                <wp:effectExtent l="0" t="0" r="17780" b="28575"/>
-                <wp:wrapNone/>
-                <wp:docPr id="4" name="Zone de texte 4"/>
-                <wp:cNvGraphicFramePr/>
-                <a:graphic xmlns:a="http://schemas.openxmlformats.org/drawingml/2006/main">
-                  <a:graphicData uri="http://schemas.microsoft.com/office/word/2010/wordprocessingShape">
-                    <wps:wsp>
-                      <wps:cNvSpPr txBox="1"/>
-                      <wps:spPr>
-                        <a:xfrm>
-                          <a:off x="0" y="0"/>
-                          <a:ext cx="914400" cy="295275"/>
-                        </a:xfrm>
-                        <a:prstGeom prst="rect">
-                          <a:avLst/>
-                        </a:prstGeom>
-                        <a:solidFill>
-                          <a:schemeClr val="lt1"/>
-                        </a:solidFill>
-                        <a:ln w="6350">
-                          <a:solidFill>
-                            <a:schemeClr val="bg1"/>
-                          </a:solidFill>
-                        </a:ln>
-                        <a:effectLst/>
-                      </wps:spPr>
-                      <wps:style>
-                        <a:lnRef idx="0">
-                          <a:schemeClr val="accent1"/>
-                        </a:lnRef>
-                        <a:fillRef idx="0">
-                          <a:schemeClr val="accent1"/>
-                        </a:fillRef>
-                        <a:effectRef idx="0">
-                          <a:schemeClr val="accent1"/>
-                        </a:effectRef>
-                        <a:fontRef idx="minor">
-                          <a:schemeClr val="dk1"/>
-                        </a:fontRef>
-                      </wps:style>
-                      <wps:txbx>
-                        <w:txbxContent>
-                          <w:p>
-                            <w:r>
-                              <w:t>Carte ExtLab2</w:t>
-                            </w:r>
-                          </w:p>
-                        </w:txbxContent>
-                      </wps:txbx>
-                      <wps:bodyPr rot="0" spcFirstLastPara="0" vertOverflow="overflow" horzOverflow="overflow" vert="horz" wrap="none" lIns="91440" tIns="45720" rIns="91440" bIns="45720" numCol="1" spcCol="0" rtlCol="0" fromWordArt="0" anchor="t" anchorCtr="0" forceAA="0" compatLnSpc="1">
-                        <a:prstTxWarp prst="textNoShape">
-                          <a:avLst/>
-                        </a:prstTxWarp>
-                        <a:noAutofit/>
-                      </wps:bodyPr>
-                    </wps:wsp>
-                  </a:graphicData>
-                </a:graphic>
-                <wp14:sizeRelV relativeFrom="margin">
-                  <wp14:pctHeight>0</wp14:pctHeight>
-                </wp14:sizeRelV>
-              </wp:anchor>
-            </w:drawing>
-          </mc:Choice>
-          <mc:Fallback>
-            <w:pict>
-              <v:shape id="Zone de texte 4" o:spid="_x0000_s1034" type="#_x0000_t202" style="position:absolute;margin-left:253.15pt;margin-top:67.9pt;width:1in;height:23.25pt;z-index:251663360;visibility:visible;mso-wrap-style:none;mso-height-percent:0;mso-wrap-distance-left:9pt;mso-wrap-distance-top:0;mso-wrap-distance-right:9pt;mso-wrap-distance-bottom:0;mso-position-horizontal:absolute;mso-position-horizontal-relative:text;mso-position-vertical:absolute;mso-position-vertical-relative:text;mso-height-percent:0;mso-height-relative:margin;v-text-anchor:top" o:gfxdata="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" fillcolor="white [3201]" strokecolor="white [3212]" strokeweight=".5pt">
-                <v:textbox>
-                  <w:txbxContent>
-                    <w:p>
-                      <w:r>
-                        <w:t>Carte ExtLab2</w:t>
-                      </w:r>
-                    </w:p>
-                  </w:txbxContent>
-                </v:textbox>
-              </v:shape>
-            </w:pict>
-          </mc:Fallback>
-        </mc:AlternateContent>
-      </w:r>
-      <w:r>
-        <mc:AlternateContent>
-          <mc:Choice Requires="wps">
-            <w:drawing>
-              <wp:anchor distT="0" distB="0" distL="114300" distR="114300" simplePos="0" relativeHeight="251662336" behindDoc="0" locked="0" layoutInCell="1" allowOverlap="1" wp14:anchorId="282DCE20" wp14:editId="00495A0D">
+              <wp:anchor distT="0" distB="0" distL="114300" distR="114300" simplePos="0" relativeHeight="251662336" behindDoc="0" locked="0" layoutInCell="1" allowOverlap="1" wp14:anchorId="51B736D7" wp14:editId="7CBFBD94">
                 <wp:simplePos x="0" y="0"/>
                 <wp:positionH relativeFrom="column">
                   <wp:posOffset>3091180</wp:posOffset>
@@ -2164,12 +2142,12 @@
       <w:r>
         <w:rPr>
           <w:noProof/>
-          <w:lang w:eastAsia="fr-CH"/>
+          <w:lang w:val="fr-FR" w:eastAsia="fr-FR"/>
         </w:rPr>
         <mc:AlternateContent>
           <mc:Choice Requires="wps">
             <w:drawing>
-              <wp:anchor distT="0" distB="0" distL="114300" distR="114300" simplePos="0" relativeHeight="251660288" behindDoc="0" locked="0" layoutInCell="1" allowOverlap="1" wp14:anchorId="19104F96" wp14:editId="21C9DD13">
+              <wp:anchor distT="0" distB="0" distL="114300" distR="114300" simplePos="0" relativeHeight="251660288" behindDoc="0" locked="0" layoutInCell="1" allowOverlap="1" wp14:anchorId="62D8D10C" wp14:editId="32D8A3FC">
                 <wp:simplePos x="0" y="0"/>
                 <wp:positionH relativeFrom="column">
                   <wp:posOffset>271780</wp:posOffset>
@@ -2177,7 +2155,7 @@
                 <wp:positionV relativeFrom="paragraph">
                   <wp:posOffset>871855</wp:posOffset>
                 </wp:positionV>
-                <wp:extent cx="914400" cy="295275"/>
+                <wp:extent cx="972820" cy="295275"/>
                 <wp:effectExtent l="0" t="0" r="17780" b="28575"/>
                 <wp:wrapNone/>
                 <wp:docPr id="2" name="Zone de texte 2"/>
@@ -2189,7 +2167,7 @@
                       <wps:spPr>
                         <a:xfrm>
                           <a:off x="0" y="0"/>
-                          <a:ext cx="914400" cy="295275"/>
+                          <a:ext cx="972820" cy="295275"/>
                         </a:xfrm>
                         <a:prstGeom prst="rect">
                           <a:avLst/>
@@ -2262,12 +2240,12 @@
       <w:r>
         <w:rPr>
           <w:noProof/>
-          <w:lang w:eastAsia="fr-CH"/>
+          <w:lang w:val="fr-FR" w:eastAsia="fr-FR"/>
         </w:rPr>
         <mc:AlternateContent>
           <mc:Choice Requires="wps">
             <w:drawing>
-              <wp:anchor distT="0" distB="0" distL="114300" distR="114300" simplePos="0" relativeHeight="251659264" behindDoc="0" locked="0" layoutInCell="1" allowOverlap="1" wp14:anchorId="5832F0DB" wp14:editId="354EF480">
+              <wp:anchor distT="0" distB="0" distL="114300" distR="114300" simplePos="0" relativeHeight="251659264" behindDoc="0" locked="0" layoutInCell="1" allowOverlap="1" wp14:anchorId="3C17C03B" wp14:editId="76366E6C">
                 <wp:simplePos x="0" y="0"/>
                 <wp:positionH relativeFrom="column">
                   <wp:posOffset>147955</wp:posOffset>
@@ -2355,7 +2333,7 @@
 </file>
 
 <file path=word/endnotes.xml><?xml version="1.0" encoding="utf-8"?>
-<w:endnotes xmlns:wpc="http://schemas.microsoft.com/office/word/2010/wordprocessingCanvas" xmlns:mc="http://schemas.openxmlformats.org/markup-compatibility/2006" xmlns:o="urn:schemas-microsoft-com:office:office" xmlns:r="http://schemas.openxmlformats.org/officeDocument/2006/relationships" xmlns:m="http://schemas.openxmlformats.org/officeDocument/2006/math" xmlns:v="urn:schemas-microsoft-com:vml" xmlns:wp14="http://schemas.microsoft.com/office/word/2010/wordprocessingDrawing" xmlns:wp="http://schemas.openxmlformats.org/drawingml/2006/wordprocessingDrawing" xmlns:w10="urn:schemas-microsoft-com:office:word" xmlns:w="http://schemas.openxmlformats.org/wordprocessingml/2006/main" xmlns:w14="http://schemas.microsoft.com/office/word/2010/wordml" xmlns:wpg="http://schemas.microsoft.com/office/word/2010/wordprocessingGroup" xmlns:wpi="http://schemas.microsoft.com/office/word/2010/wordprocessingInk" xmlns:wne="http://schemas.microsoft.com/office/word/2006/wordml" xmlns:wps="http://schemas.microsoft.com/office/word/2010/wordprocessingShape" mc:Ignorable="w14 wp14">
+<w:endnotes xmlns:wpc="http://schemas.microsoft.com/office/word/2010/wordprocessingCanvas" xmlns:mo="http://schemas.microsoft.com/office/mac/office/2008/main" xmlns:mc="http://schemas.openxmlformats.org/markup-compatibility/2006" xmlns:mv="urn:schemas-microsoft-com:mac:vml" xmlns:o="urn:schemas-microsoft-com:office:office" xmlns:r="http://schemas.openxmlformats.org/officeDocument/2006/relationships" xmlns:m="http://schemas.openxmlformats.org/officeDocument/2006/math" xmlns:v="urn:schemas-microsoft-com:vml" xmlns:wp14="http://schemas.microsoft.com/office/word/2010/wordprocessingDrawing" xmlns:wp="http://schemas.openxmlformats.org/drawingml/2006/wordprocessingDrawing" xmlns:w10="urn:schemas-microsoft-com:office:word" xmlns:w="http://schemas.openxmlformats.org/wordprocessingml/2006/main" xmlns:w14="http://schemas.microsoft.com/office/word/2010/wordml" xmlns:wpg="http://schemas.microsoft.com/office/word/2010/wordprocessingGroup" xmlns:wpi="http://schemas.microsoft.com/office/word/2010/wordprocessingInk" xmlns:wne="http://schemas.microsoft.com/office/word/2006/wordml" xmlns:wps="http://schemas.microsoft.com/office/word/2010/wordprocessingShape" mc:Ignorable="w14 wp14">
   <w:endnote w:type="separator" w:id="-1">
     <w:p>
       <w:pPr>
@@ -2380,7 +2358,7 @@
 </file>
 
 <file path=word/footnotes.xml><?xml version="1.0" encoding="utf-8"?>
-<w:footnotes xmlns:wpc="http://schemas.microsoft.com/office/word/2010/wordprocessingCanvas" xmlns:mc="http://schemas.openxmlformats.org/markup-compatibility/2006" xmlns:o="urn:schemas-microsoft-com:office:office" xmlns:r="http://schemas.openxmlformats.org/officeDocument/2006/relationships" xmlns:m="http://schemas.openxmlformats.org/officeDocument/2006/math" xmlns:v="urn:schemas-microsoft-com:vml" xmlns:wp14="http://schemas.microsoft.com/office/word/2010/wordprocessingDrawing" xmlns:wp="http://schemas.openxmlformats.org/drawingml/2006/wordprocessingDrawing" xmlns:w10="urn:schemas-microsoft-com:office:word" xmlns:w="http://schemas.openxmlformats.org/wordprocessingml/2006/main" xmlns:w14="http://schemas.microsoft.com/office/word/2010/wordml" xmlns:wpg="http://schemas.microsoft.com/office/word/2010/wordprocessingGroup" xmlns:wpi="http://schemas.microsoft.com/office/word/2010/wordprocessingInk" xmlns:wne="http://schemas.microsoft.com/office/word/2006/wordml" xmlns:wps="http://schemas.microsoft.com/office/word/2010/wordprocessingShape" mc:Ignorable="w14 wp14">
+<w:footnotes xmlns:wpc="http://schemas.microsoft.com/office/word/2010/wordprocessingCanvas" xmlns:mo="http://schemas.microsoft.com/office/mac/office/2008/main" xmlns:mc="http://schemas.openxmlformats.org/markup-compatibility/2006" xmlns:mv="urn:schemas-microsoft-com:mac:vml" xmlns:o="urn:schemas-microsoft-com:office:office" xmlns:r="http://schemas.openxmlformats.org/officeDocument/2006/relationships" xmlns:m="http://schemas.openxmlformats.org/officeDocument/2006/math" xmlns:v="urn:schemas-microsoft-com:vml" xmlns:wp14="http://schemas.microsoft.com/office/word/2010/wordprocessingDrawing" xmlns:wp="http://schemas.openxmlformats.org/drawingml/2006/wordprocessingDrawing" xmlns:w10="urn:schemas-microsoft-com:office:word" xmlns:w="http://schemas.openxmlformats.org/wordprocessingml/2006/main" xmlns:w14="http://schemas.microsoft.com/office/word/2010/wordml" xmlns:wpg="http://schemas.microsoft.com/office/word/2010/wordprocessingGroup" xmlns:wpi="http://schemas.microsoft.com/office/word/2010/wordprocessingInk" xmlns:wne="http://schemas.microsoft.com/office/word/2006/wordml" xmlns:wps="http://schemas.microsoft.com/office/word/2010/wordprocessingShape" mc:Ignorable="w14 wp14">
   <w:footnote w:type="separator" w:id="-1">
     <w:p>
       <w:pPr>
@@ -2405,7 +2383,7 @@
 </file>
 
 <file path=word/header1.xml><?xml version="1.0" encoding="utf-8"?>
-<w:hdr xmlns:wpc="http://schemas.microsoft.com/office/word/2010/wordprocessingCanvas" xmlns:mc="http://schemas.openxmlformats.org/markup-compatibility/2006" xmlns:o="urn:schemas-microsoft-com:office:office" xmlns:r="http://schemas.openxmlformats.org/officeDocument/2006/relationships" xmlns:m="http://schemas.openxmlformats.org/officeDocument/2006/math" xmlns:v="urn:schemas-microsoft-com:vml" xmlns:wp14="http://schemas.microsoft.com/office/word/2010/wordprocessingDrawing" xmlns:wp="http://schemas.openxmlformats.org/drawingml/2006/wordprocessingDrawing" xmlns:w10="urn:schemas-microsoft-com:office:word" xmlns:w="http://schemas.openxmlformats.org/wordprocessingml/2006/main" xmlns:w14="http://schemas.microsoft.com/office/word/2010/wordml" xmlns:wpg="http://schemas.microsoft.com/office/word/2010/wordprocessingGroup" xmlns:wpi="http://schemas.microsoft.com/office/word/2010/wordprocessingInk" xmlns:wne="http://schemas.microsoft.com/office/word/2006/wordml" xmlns:wps="http://schemas.microsoft.com/office/word/2010/wordprocessingShape" mc:Ignorable="w14 wp14">
+<w:hdr xmlns:wpc="http://schemas.microsoft.com/office/word/2010/wordprocessingCanvas" xmlns:mo="http://schemas.microsoft.com/office/mac/office/2008/main" xmlns:mc="http://schemas.openxmlformats.org/markup-compatibility/2006" xmlns:mv="urn:schemas-microsoft-com:mac:vml" xmlns:o="urn:schemas-microsoft-com:office:office" xmlns:r="http://schemas.openxmlformats.org/officeDocument/2006/relationships" xmlns:m="http://schemas.openxmlformats.org/officeDocument/2006/math" xmlns:v="urn:schemas-microsoft-com:vml" xmlns:wp14="http://schemas.microsoft.com/office/word/2010/wordprocessingDrawing" xmlns:wp="http://schemas.openxmlformats.org/drawingml/2006/wordprocessingDrawing" xmlns:w10="urn:schemas-microsoft-com:office:word" xmlns:w="http://schemas.openxmlformats.org/wordprocessingml/2006/main" xmlns:w14="http://schemas.microsoft.com/office/word/2010/wordml" xmlns:wpg="http://schemas.microsoft.com/office/word/2010/wordprocessingGroup" xmlns:wpi="http://schemas.microsoft.com/office/word/2010/wordprocessingInk" xmlns:wne="http://schemas.microsoft.com/office/word/2006/wordml" xmlns:wps="http://schemas.microsoft.com/office/word/2010/wordprocessingShape" mc:Ignorable="w14 wp14">
   <w:p>
     <w:pPr>
       <w:pStyle w:val="En-tte"/>
@@ -2449,7 +2427,7 @@
       </w:pPr>
     </w:pPrDefault>
   </w:docDefaults>
-  <w:latentStyles w:defLockedState="0" w:defUIPriority="99" w:defSemiHidden="1" w:defUnhideWhenUsed="1" w:defQFormat="0" w:count="267">
+  <w:latentStyles w:defLockedState="0" w:defUIPriority="99" w:defSemiHidden="1" w:defUnhideWhenUsed="1" w:defQFormat="0" w:count="276">
     <w:lsdException w:name="Normal" w:semiHidden="0" w:uiPriority="0" w:unhideWhenUsed="0" w:qFormat="1"/>
     <w:lsdException w:name="heading 1" w:semiHidden="0" w:uiPriority="9" w:unhideWhenUsed="0" w:qFormat="1"/>
     <w:lsdException w:name="heading 2" w:uiPriority="9" w:qFormat="1"/>
@@ -2664,7 +2642,7 @@
     <w:uiPriority w:val="99"/>
     <w:rsid w:val="008A2138"/>
   </w:style>
-  <w:style w:type="table" w:styleId="Grilledutableau">
+  <w:style w:type="table" w:styleId="Grille">
     <w:name w:val="Table Grid"/>
     <w:basedOn w:val="TableauNormal"/>
     <w:uiPriority w:val="59"/>
@@ -2694,7 +2672,7 @@
 </file>
 
 <file path=word/stylesWithEffects.xml><?xml version="1.0" encoding="utf-8"?>
-<w:styles xmlns:wpc="http://schemas.microsoft.com/office/word/2010/wordprocessingCanvas" xmlns:mc="http://schemas.openxmlformats.org/markup-compatibility/2006" xmlns:o="urn:schemas-microsoft-com:office:office" xmlns:r="http://schemas.openxmlformats.org/officeDocument/2006/relationships" xmlns:m="http://schemas.openxmlformats.org/officeDocument/2006/math" xmlns:v="urn:schemas-microsoft-com:vml" xmlns:wp14="http://schemas.microsoft.com/office/word/2010/wordprocessingDrawing" xmlns:wp="http://schemas.openxmlformats.org/drawingml/2006/wordprocessingDrawing" xmlns:w10="urn:schemas-microsoft-com:office:word" xmlns:w="http://schemas.openxmlformats.org/wordprocessingml/2006/main" xmlns:w14="http://schemas.microsoft.com/office/word/2010/wordml" xmlns:wpg="http://schemas.microsoft.com/office/word/2010/wordprocessingGroup" xmlns:wpi="http://schemas.microsoft.com/office/word/2010/wordprocessingInk" xmlns:wne="http://schemas.microsoft.com/office/word/2006/wordml" xmlns:wps="http://schemas.microsoft.com/office/word/2010/wordprocessingShape" mc:Ignorable="w14 wp14">
+<w:styles xmlns:wpc="http://schemas.microsoft.com/office/word/2010/wordprocessingCanvas" xmlns:mo="http://schemas.microsoft.com/office/mac/office/2008/main" xmlns:mc="http://schemas.openxmlformats.org/markup-compatibility/2006" xmlns:mv="urn:schemas-microsoft-com:mac:vml" xmlns:o="urn:schemas-microsoft-com:office:office" xmlns:r="http://schemas.openxmlformats.org/officeDocument/2006/relationships" xmlns:m="http://schemas.openxmlformats.org/officeDocument/2006/math" xmlns:v="urn:schemas-microsoft-com:vml" xmlns:wp14="http://schemas.microsoft.com/office/word/2010/wordprocessingDrawing" xmlns:wp="http://schemas.openxmlformats.org/drawingml/2006/wordprocessingDrawing" xmlns:w10="urn:schemas-microsoft-com:office:word" xmlns:w="http://schemas.openxmlformats.org/wordprocessingml/2006/main" xmlns:w14="http://schemas.microsoft.com/office/word/2010/wordml" xmlns:wpg="http://schemas.microsoft.com/office/word/2010/wordprocessingGroup" xmlns:wpi="http://schemas.microsoft.com/office/word/2010/wordprocessingInk" xmlns:wne="http://schemas.microsoft.com/office/word/2006/wordml" xmlns:wps="http://schemas.microsoft.com/office/word/2010/wordprocessingShape" mc:Ignorable="w14 wp14">
   <w:docDefaults>
     <w:rPrDefault>
       <w:rPr>
@@ -2710,7 +2688,7 @@
       </w:pPr>
     </w:pPrDefault>
   </w:docDefaults>
-  <w:latentStyles w:defLockedState="0" w:defUIPriority="99" w:defSemiHidden="1" w:defUnhideWhenUsed="1" w:defQFormat="0" w:count="267">
+  <w:latentStyles w:defLockedState="0" w:defUIPriority="99" w:defSemiHidden="1" w:defUnhideWhenUsed="1" w:defQFormat="0" w:count="276">
     <w:lsdException w:name="Normal" w:semiHidden="0" w:uiPriority="0" w:unhideWhenUsed="0" w:qFormat="1"/>
     <w:lsdException w:name="heading 1" w:semiHidden="0" w:uiPriority="9" w:unhideWhenUsed="0" w:qFormat="1"/>
     <w:lsdException w:name="heading 2" w:uiPriority="9" w:qFormat="1"/>
@@ -2925,7 +2903,7 @@
     <w:uiPriority w:val="99"/>
     <w:rsid w:val="008A2138"/>
   </w:style>
-  <w:style w:type="table" w:styleId="Grilledutableau">
+  <w:style w:type="table" w:styleId="Grille">
     <w:name w:val="Table Grid"/>
     <w:basedOn w:val="TableauNormal"/>
     <w:uiPriority w:val="59"/>

</xml_diff>